<commit_message>
Included Range and Results
Included Results and Added the Range Function
</commit_message>
<xml_diff>
--- a/Project Docs/J58-Report (6).docx
+++ b/Project Docs/J58-Report (6).docx
@@ -6186,8 +6186,6 @@
       <w:r>
         <w:t xml:space="preserve"> However, a density-based model was used to determine the volumetric flow at the outlet from which, knowing the speed and mass flow, one could approximate the nozzle’s area.</w:t>
       </w:r>
-      <w:bookmarkStart w:id="6" w:name="_GoBack"/>
-      <w:bookmarkEnd w:id="6"/>
     </w:p>
     <w:p/>
     <w:p>
@@ -6236,7 +6234,7 @@
         <w:pStyle w:val="Caption"/>
         <w:jc w:val="center"/>
       </w:pPr>
-      <w:bookmarkStart w:id="7" w:name="_Ref511467249"/>
+      <w:bookmarkStart w:id="6" w:name="_Ref511467249"/>
       <w:r>
         <w:t xml:space="preserve">Table </w:t>
       </w:r>
@@ -6270,7 +6268,7 @@
         </w:rPr>
         <w:fldChar w:fldCharType="end"/>
       </w:r>
-      <w:bookmarkEnd w:id="7"/>
+      <w:bookmarkEnd w:id="6"/>
       <w:r>
         <w:t>: Flight Conditions</w:t>
       </w:r>
@@ -7262,6 +7260,133 @@
     </w:p>
     <w:p>
       <w:pPr>
+        <w:pStyle w:val="Heading1"/>
+      </w:pPr>
+      <w:r>
+        <w:t xml:space="preserve"> Results and Observations</w:t>
+      </w:r>
+    </w:p>
+    <w:p>
+      <w:pPr>
+        <w:pStyle w:val="Heading2"/>
+        <w:numPr>
+          <w:ilvl w:val="0"/>
+          <w:numId w:val="34"/>
+        </w:numPr>
+      </w:pPr>
+      <w:r>
+        <w:t>Pressure and Temperature Profiles</w:t>
+      </w:r>
+    </w:p>
+    <w:p>
+      <w:pPr>
+        <w:pStyle w:val="Text"/>
+        <w:ind w:firstLine="0"/>
+      </w:pPr>
+      <w:bookmarkStart w:id="7" w:name="_GoBack"/>
+      <w:bookmarkEnd w:id="7"/>
+    </w:p>
+    <w:p>
+      <w:pPr>
+        <w:pStyle w:val="Heading2"/>
+      </w:pPr>
+      <w:r>
+        <w:t>Efficiencies</w:t>
+      </w:r>
+    </w:p>
+    <w:p>
+      <w:pPr>
+        <w:pStyle w:val="Text"/>
+        <w:ind w:firstLine="0"/>
+      </w:pPr>
+    </w:p>
+    <w:p>
+      <w:pPr>
+        <w:pStyle w:val="Heading2"/>
+      </w:pPr>
+      <w:r>
+        <w:t>TSFC</w:t>
+      </w:r>
+    </w:p>
+    <w:p>
+      <w:pPr>
+        <w:pStyle w:val="Text"/>
+        <w:ind w:firstLine="0"/>
+      </w:pPr>
+    </w:p>
+    <w:p>
+      <w:pPr>
+        <w:pStyle w:val="Heading2"/>
+      </w:pPr>
+      <w:r>
+        <w:t>Fuel Consumption</w:t>
+      </w:r>
+    </w:p>
+    <w:p>
+      <w:pPr>
+        <w:pStyle w:val="Text"/>
+        <w:ind w:firstLine="0"/>
+      </w:pPr>
+    </w:p>
+    <w:p>
+      <w:pPr>
+        <w:pStyle w:val="Heading2"/>
+      </w:pPr>
+      <w:r>
+        <w:t>Impulse</w:t>
+      </w:r>
+    </w:p>
+    <w:p>
+      <w:pPr>
+        <w:pStyle w:val="Text"/>
+        <w:ind w:firstLine="0"/>
+      </w:pPr>
+    </w:p>
+    <w:p>
+      <w:pPr>
+        <w:pStyle w:val="Heading2"/>
+      </w:pPr>
+      <w:r>
+        <w:lastRenderedPageBreak/>
+        <w:t>Range</w:t>
+      </w:r>
+    </w:p>
+    <w:p>
+      <w:pPr>
+        <w:pStyle w:val="Text"/>
+        <w:ind w:firstLine="0"/>
+      </w:pPr>
+    </w:p>
+    <w:p>
+      <w:pPr>
+        <w:pStyle w:val="Heading2"/>
+      </w:pPr>
+      <w:r>
+        <w:t>Optimum Determination</w:t>
+      </w:r>
+    </w:p>
+    <w:p>
+      <w:pPr>
+        <w:pStyle w:val="Text"/>
+        <w:ind w:firstLine="0"/>
+      </w:pPr>
+    </w:p>
+    <w:p>
+      <w:pPr>
+        <w:pStyle w:val="Heading2"/>
+      </w:pPr>
+      <w:r>
+        <w:t>Summary</w:t>
+      </w:r>
+    </w:p>
+    <w:p>
+      <w:pPr>
+        <w:pStyle w:val="Text"/>
+        <w:ind w:firstLine="0"/>
+      </w:pPr>
+    </w:p>
+    <w:p>
+      <w:pPr>
         <w:rPr>
           <w:sz w:val="18"/>
         </w:rPr>
@@ -7335,9 +7460,6 @@
           <w:alias w:val="Vertical line seperator:"/>
           <w:tag w:val="Vertical line seperator:"/>
           <w:id w:val="1874568466"/>
-          <w:placeholder>
-            <w:docPart w:val="AA5DDDF2E5D79F4E8DC3E606052F84F7"/>
-          </w:placeholder>
           <w:temporary/>
           <w:showingPlcHdr/>
           <w15:appearance w15:val="hidden"/>
@@ -7362,9 +7484,6 @@
           <w:alias w:val="Minutes:"/>
           <w:tag w:val="Minutes:"/>
           <w:id w:val="324875599"/>
-          <w:placeholder>
-            <w:docPart w:val="4B41CB03902AF541879EC973F06D497D"/>
-          </w:placeholder>
           <w:temporary/>
           <w:showingPlcHdr/>
           <w15:appearance w15:val="hidden"/>
@@ -7451,9 +7570,6 @@
           <w:alias w:val="Meeting date and time:"/>
           <w:tag w:val="Meeting date and time:"/>
           <w:id w:val="712006246"/>
-          <w:placeholder>
-            <w:docPart w:val="A790F5B9C2729245A71D77939514F2A1"/>
-          </w:placeholder>
           <w:temporary/>
           <w:showingPlcHdr/>
           <w15:appearance w15:val="hidden"/>
@@ -7502,9 +7618,6 @@
           <w:alias w:val="Meeting location:"/>
           <w:tag w:val="Meeting location:"/>
           <w:id w:val="1910582416"/>
-          <w:placeholder>
-            <w:docPart w:val="AE8D2B03C7167D4EA866DEAF8ED22938"/>
-          </w:placeholder>
           <w:temporary/>
           <w:showingPlcHdr/>
           <w15:appearance w15:val="hidden"/>
@@ -7529,9 +7642,6 @@
           <w:alias w:val="Enter location:"/>
           <w:tag w:val="Enter location:"/>
           <w:id w:val="465398058"/>
-          <w:placeholder>
-            <w:docPart w:val="BF1F2A74647EFD43A22456DB2A8BD582"/>
-          </w:placeholder>
           <w15:appearance w15:val="hidden"/>
         </w:sdtPr>
         <w:sdtEndPr>
@@ -7614,9 +7724,6 @@
                       <w:alias w:val="Meeting called by:"/>
                       <w:tag w:val="Meeting called by:"/>
                       <w:id w:val="1112008097"/>
-                      <w:placeholder>
-                        <w:docPart w:val="4ADE124AB0B134428A8D674F6351DB6F"/>
-                      </w:placeholder>
                       <w:temporary/>
                       <w:showingPlcHdr/>
                       <w15:appearance w15:val="hidden"/>
@@ -7673,9 +7780,6 @@
                       <w:alias w:val="Type of meeting:"/>
                       <w:tag w:val="Type of meeting:"/>
                       <w:id w:val="1356456911"/>
-                      <w:placeholder>
-                        <w:docPart w:val="71A9725B4504F94E9DC6EB22A0BEBC98"/>
-                      </w:placeholder>
                       <w:temporary/>
                       <w:showingPlcHdr/>
                       <w15:appearance w15:val="hidden"/>
@@ -7711,9 +7815,6 @@
                   <w:alias w:val="Facilitator:"/>
                   <w:tag w:val="Facilitator:"/>
                   <w:id w:val="-1618515975"/>
-                  <w:placeholder>
-                    <w:docPart w:val="E7E9A3CD7544E94E83C24FC10F4A5559"/>
-                  </w:placeholder>
                   <w:temporary/>
                   <w:showingPlcHdr/>
                   <w15:appearance w15:val="hidden"/>
@@ -7770,9 +7871,6 @@
                   <w:alias w:val="Note taker:"/>
                   <w:tag w:val="Note taker:"/>
                   <w:id w:val="-1961940283"/>
-                  <w:placeholder>
-                    <w:docPart w:val="1BE4AC545B97B547895768947C8BC080"/>
-                  </w:placeholder>
                   <w:temporary/>
                   <w:showingPlcHdr/>
                   <w15:appearance w15:val="hidden"/>
@@ -7829,9 +7927,6 @@
                   <w:alias w:val="Timekeeper:"/>
                   <w:tag w:val="Timekeeper:"/>
                   <w:id w:val="2113625791"/>
-                  <w:placeholder>
-                    <w:docPart w:val="6EDB1A983286CF4EB8A1AED0434158B4"/>
-                  </w:placeholder>
                   <w:temporary/>
                   <w:showingPlcHdr/>
                   <w15:appearance w15:val="hidden"/>
@@ -7906,9 +8001,6 @@
           <w:alias w:val="Agenda topics:"/>
           <w:tag w:val="Agenda topics:"/>
           <w:id w:val="-877550984"/>
-          <w:placeholder>
-            <w:docPart w:val="A88AC9555F9D1E48801D5C11BE95F0B3"/>
-          </w:placeholder>
           <w:temporary/>
           <w:showingPlcHdr/>
           <w15:appearance w15:val="hidden"/>
@@ -7933,9 +8025,6 @@
           <w:alias w:val="Agenda 1, time allotted:"/>
           <w:tag w:val="Agenda 1, time allotted:"/>
           <w:id w:val="-548305236"/>
-          <w:placeholder>
-            <w:docPart w:val="ECDB3FD6BC5FE24690D6B858927BD59E"/>
-          </w:placeholder>
           <w:temporary/>
           <w:showingPlcHdr/>
           <w15:appearance w15:val="hidden"/>
@@ -7960,9 +8049,6 @@
           <w:alias w:val="Agenda 1, enter time:"/>
           <w:tag w:val="Agenda 1, enter time:"/>
           <w:id w:val="252406536"/>
-          <w:placeholder>
-            <w:docPart w:val="E499C8A081631D478C5558AF02E70E51"/>
-          </w:placeholder>
           <w15:appearance w15:val="hidden"/>
         </w:sdtPr>
         <w:sdtEndPr>
@@ -7989,9 +8075,6 @@
           <w:alias w:val="Agenda 1, agenda topic:"/>
           <w:tag w:val="Agenda 1, agenda topic:"/>
           <w:id w:val="-1734764758"/>
-          <w:placeholder>
-            <w:docPart w:val="CAF204E4CEC8BA44AAEC9B217B79637A"/>
-          </w:placeholder>
           <w:temporary/>
           <w:showingPlcHdr/>
           <w15:appearance w15:val="hidden"/>
@@ -8022,9 +8105,6 @@
           <w:alias w:val="Agenda 1, presenter:"/>
           <w:tag w:val="Agenda 1, presenter:"/>
           <w:id w:val="-1972813609"/>
-          <w:placeholder>
-            <w:docPart w:val="62FCDFF9F3B37F4C81DA0AD7D1B0BE2D"/>
-          </w:placeholder>
           <w:temporary/>
           <w:showingPlcHdr/>
           <w15:appearance w15:val="hidden"/>
@@ -8094,9 +8174,6 @@
                 <w:alias w:val="Agenda 1, action items:"/>
                 <w:tag w:val="Agenda 1, action items:"/>
                 <w:id w:val="810443476"/>
-                <w:placeholder>
-                  <w:docPart w:val="6F9E3BC535ADA14F80EEB170EAB6EE5A"/>
-                </w:placeholder>
                 <w:temporary/>
                 <w:showingPlcHdr/>
                 <w15:appearance w15:val="hidden"/>
@@ -8117,9 +8194,6 @@
             <w:alias w:val="Agenda 1, person responsible:"/>
             <w:tag w:val="Agenda 1, person responsible:"/>
             <w:id w:val="352783267"/>
-            <w:placeholder>
-              <w:docPart w:val="CE29EE0A3837A048ABA09508FE146285"/>
-            </w:placeholder>
             <w:temporary/>
             <w:showingPlcHdr/>
             <w15:appearance w15:val="hidden"/>
@@ -8145,9 +8219,6 @@
             <w:alias w:val="Agenda 1, deadline:"/>
             <w:tag w:val="Agenda 1, deadline:"/>
             <w:id w:val="1450979630"/>
-            <w:placeholder>
-              <w:docPart w:val="39A6550B7E81E34B9CA685AF62388257"/>
-            </w:placeholder>
             <w:temporary/>
             <w:showingPlcHdr/>
             <w15:appearance w15:val="hidden"/>
@@ -8224,9 +8295,6 @@
           <w:alias w:val="Agenda 2, time allotted:"/>
           <w:tag w:val="Agenda 2, time allotted:"/>
           <w:id w:val="1191029867"/>
-          <w:placeholder>
-            <w:docPart w:val="6029BCA90454AA48879F931C077584AC"/>
-          </w:placeholder>
           <w:temporary/>
           <w:showingPlcHdr/>
           <w15:appearance w15:val="hidden"/>
@@ -8251,9 +8319,6 @@
           <w:alias w:val="Agenda 2, enter time:"/>
           <w:tag w:val="Agenda 2, enter time:"/>
           <w:id w:val="-191309234"/>
-          <w:placeholder>
-            <w:docPart w:val="72AAF3490F84E94584E1B41AFE5EF48A"/>
-          </w:placeholder>
           <w15:appearance w15:val="hidden"/>
         </w:sdtPr>
         <w:sdtEndPr>
@@ -8280,9 +8345,6 @@
           <w:alias w:val="Agenda 2, agenda topic:"/>
           <w:tag w:val="Agenda 2, agenda topic:"/>
           <w:id w:val="1539396324"/>
-          <w:placeholder>
-            <w:docPart w:val="A7BADFBE7E98E341B5EF4EDC84DB235E"/>
-          </w:placeholder>
           <w:temporary/>
           <w:showingPlcHdr/>
           <w15:appearance w15:val="hidden"/>
@@ -8313,9 +8375,6 @@
           <w:alias w:val="Agenda 2, presenter:"/>
           <w:tag w:val="Agenda 2, presenter:"/>
           <w:id w:val="-132489110"/>
-          <w:placeholder>
-            <w:docPart w:val="0EB32176261DFC4688CCB0369FD51349"/>
-          </w:placeholder>
           <w:temporary/>
           <w:showingPlcHdr/>
           <w15:appearance w15:val="hidden"/>
@@ -8384,9 +8443,6 @@
                 <w:alias w:val="Agenda 2, action items:"/>
                 <w:tag w:val="Agenda 2, action items:"/>
                 <w:id w:val="986982946"/>
-                <w:placeholder>
-                  <w:docPart w:val="BFC3358B3ABA6140A03C2B49DDA054B6"/>
-                </w:placeholder>
                 <w:temporary/>
                 <w:showingPlcHdr/>
                 <w15:appearance w15:val="hidden"/>
@@ -8407,9 +8463,6 @@
             <w:alias w:val="Agenda 2, person responsible:"/>
             <w:tag w:val="Agenda 2, person responsible:"/>
             <w:id w:val="-1512830054"/>
-            <w:placeholder>
-              <w:docPart w:val="CDA6E0202C9EF249A7EFA0971E806660"/>
-            </w:placeholder>
             <w:temporary/>
             <w:showingPlcHdr/>
             <w15:appearance w15:val="hidden"/>
@@ -8435,9 +8488,6 @@
             <w:alias w:val="Agenda 2, deadline:"/>
             <w:tag w:val="Agenda 2, deadline:"/>
             <w:id w:val="1652096494"/>
-            <w:placeholder>
-              <w:docPart w:val="C772CE3FE6CED844A0922D7AC1FDE0EF"/>
-            </w:placeholder>
             <w:temporary/>
             <w:showingPlcHdr/>
             <w15:appearance w15:val="hidden"/>
@@ -8574,14 +8624,36 @@
       <w:r>
         <w:t xml:space="preserve">Figure </w:t>
       </w:r>
-      <w:fldSimple w:instr=" SEQ Figure \* ARABIC ">
-        <w:r>
-          <w:rPr>
-            <w:noProof/>
-          </w:rPr>
-          <w:t>10</w:t>
-        </w:r>
-      </w:fldSimple>
+      <w:r>
+        <w:rPr>
+          <w:noProof/>
+        </w:rPr>
+        <w:fldChar w:fldCharType="begin"/>
+      </w:r>
+      <w:r>
+        <w:rPr>
+          <w:noProof/>
+        </w:rPr>
+        <w:instrText xml:space="preserve"> SEQ Figure \* ARABIC </w:instrText>
+      </w:r>
+      <w:r>
+        <w:rPr>
+          <w:noProof/>
+        </w:rPr>
+        <w:fldChar w:fldCharType="separate"/>
+      </w:r>
+      <w:r>
+        <w:rPr>
+          <w:noProof/>
+        </w:rPr>
+        <w:t>10</w:t>
+      </w:r>
+      <w:r>
+        <w:rPr>
+          <w:noProof/>
+        </w:rPr>
+        <w:fldChar w:fldCharType="end"/>
+      </w:r>
       <w:r>
         <w:t>: Work distribution email</w:t>
       </w:r>
@@ -8654,14 +8726,36 @@
       <w:r>
         <w:t xml:space="preserve">Figure </w:t>
       </w:r>
-      <w:fldSimple w:instr=" SEQ Figure \* ARABIC ">
-        <w:r>
-          <w:rPr>
-            <w:noProof/>
-          </w:rPr>
-          <w:t>11</w:t>
-        </w:r>
-      </w:fldSimple>
+      <w:r>
+        <w:rPr>
+          <w:noProof/>
+        </w:rPr>
+        <w:fldChar w:fldCharType="begin"/>
+      </w:r>
+      <w:r>
+        <w:rPr>
+          <w:noProof/>
+        </w:rPr>
+        <w:instrText xml:space="preserve"> SEQ Figure \* ARABIC </w:instrText>
+      </w:r>
+      <w:r>
+        <w:rPr>
+          <w:noProof/>
+        </w:rPr>
+        <w:fldChar w:fldCharType="separate"/>
+      </w:r>
+      <w:r>
+        <w:rPr>
+          <w:noProof/>
+        </w:rPr>
+        <w:t>11</w:t>
+      </w:r>
+      <w:r>
+        <w:rPr>
+          <w:noProof/>
+        </w:rPr>
+        <w:fldChar w:fldCharType="end"/>
+      </w:r>
       <w:r>
         <w:t>: GitHub Commits; 1 of 5</w:t>
       </w:r>
@@ -8731,14 +8825,36 @@
       <w:r>
         <w:t xml:space="preserve">Figure </w:t>
       </w:r>
-      <w:fldSimple w:instr=" SEQ Figure \* ARABIC ">
-        <w:r>
-          <w:rPr>
-            <w:noProof/>
-          </w:rPr>
-          <w:t>12</w:t>
-        </w:r>
-      </w:fldSimple>
+      <w:r>
+        <w:rPr>
+          <w:noProof/>
+        </w:rPr>
+        <w:fldChar w:fldCharType="begin"/>
+      </w:r>
+      <w:r>
+        <w:rPr>
+          <w:noProof/>
+        </w:rPr>
+        <w:instrText xml:space="preserve"> SEQ Figure \* ARABIC </w:instrText>
+      </w:r>
+      <w:r>
+        <w:rPr>
+          <w:noProof/>
+        </w:rPr>
+        <w:fldChar w:fldCharType="separate"/>
+      </w:r>
+      <w:r>
+        <w:rPr>
+          <w:noProof/>
+        </w:rPr>
+        <w:t>12</w:t>
+      </w:r>
+      <w:r>
+        <w:rPr>
+          <w:noProof/>
+        </w:rPr>
+        <w:fldChar w:fldCharType="end"/>
+      </w:r>
       <w:r>
         <w:t>: GitHub Commits; 2</w:t>
       </w:r>
@@ -8806,14 +8922,36 @@
       <w:r>
         <w:t xml:space="preserve">Figure </w:t>
       </w:r>
-      <w:fldSimple w:instr=" SEQ Figure \* ARABIC ">
-        <w:r>
-          <w:rPr>
-            <w:noProof/>
-          </w:rPr>
-          <w:t>13</w:t>
-        </w:r>
-      </w:fldSimple>
+      <w:r>
+        <w:rPr>
+          <w:noProof/>
+        </w:rPr>
+        <w:fldChar w:fldCharType="begin"/>
+      </w:r>
+      <w:r>
+        <w:rPr>
+          <w:noProof/>
+        </w:rPr>
+        <w:instrText xml:space="preserve"> SEQ Figure \* ARABIC </w:instrText>
+      </w:r>
+      <w:r>
+        <w:rPr>
+          <w:noProof/>
+        </w:rPr>
+        <w:fldChar w:fldCharType="separate"/>
+      </w:r>
+      <w:r>
+        <w:rPr>
+          <w:noProof/>
+        </w:rPr>
+        <w:t>13</w:t>
+      </w:r>
+      <w:r>
+        <w:rPr>
+          <w:noProof/>
+        </w:rPr>
+        <w:fldChar w:fldCharType="end"/>
+      </w:r>
       <w:r>
         <w:t>: GitHub Commits; 3</w:t>
       </w:r>
@@ -8880,14 +9018,36 @@
       <w:r>
         <w:t xml:space="preserve">Figure </w:t>
       </w:r>
-      <w:fldSimple w:instr=" SEQ Figure \* ARABIC ">
-        <w:r>
-          <w:rPr>
-            <w:noProof/>
-          </w:rPr>
-          <w:t>14</w:t>
-        </w:r>
-      </w:fldSimple>
+      <w:r>
+        <w:rPr>
+          <w:noProof/>
+        </w:rPr>
+        <w:fldChar w:fldCharType="begin"/>
+      </w:r>
+      <w:r>
+        <w:rPr>
+          <w:noProof/>
+        </w:rPr>
+        <w:instrText xml:space="preserve"> SEQ Figure \* ARABIC </w:instrText>
+      </w:r>
+      <w:r>
+        <w:rPr>
+          <w:noProof/>
+        </w:rPr>
+        <w:fldChar w:fldCharType="separate"/>
+      </w:r>
+      <w:r>
+        <w:rPr>
+          <w:noProof/>
+        </w:rPr>
+        <w:t>14</w:t>
+      </w:r>
+      <w:r>
+        <w:rPr>
+          <w:noProof/>
+        </w:rPr>
+        <w:fldChar w:fldCharType="end"/>
+      </w:r>
       <w:r>
         <w:t>: GitHub Commits; 4</w:t>
       </w:r>
@@ -8955,14 +9115,36 @@
       <w:r>
         <w:t xml:space="preserve">Figure </w:t>
       </w:r>
-      <w:fldSimple w:instr=" SEQ Figure \* ARABIC ">
-        <w:r>
-          <w:rPr>
-            <w:noProof/>
-          </w:rPr>
-          <w:t>15</w:t>
-        </w:r>
-      </w:fldSimple>
+      <w:r>
+        <w:rPr>
+          <w:noProof/>
+        </w:rPr>
+        <w:fldChar w:fldCharType="begin"/>
+      </w:r>
+      <w:r>
+        <w:rPr>
+          <w:noProof/>
+        </w:rPr>
+        <w:instrText xml:space="preserve"> SEQ Figure \* ARABIC </w:instrText>
+      </w:r>
+      <w:r>
+        <w:rPr>
+          <w:noProof/>
+        </w:rPr>
+        <w:fldChar w:fldCharType="separate"/>
+      </w:r>
+      <w:r>
+        <w:rPr>
+          <w:noProof/>
+        </w:rPr>
+        <w:t>15</w:t>
+      </w:r>
+      <w:r>
+        <w:rPr>
+          <w:noProof/>
+        </w:rPr>
+        <w:fldChar w:fldCharType="end"/>
+      </w:r>
       <w:r>
         <w:t>: GitHub Commits;</w:t>
       </w:r>
@@ -34681,10 +34863,7 @@
       </w:r>
       <w:proofErr w:type="spellEnd"/>
       <w:r>
-        <w:t xml:space="preserve"> –</w:t>
-      </w:r>
-      <w:r>
-        <w:t xml:space="preserve"> </w:t>
+        <w:t xml:space="preserve"> – </w:t>
       </w:r>
       <w:proofErr w:type="spellStart"/>
       <w:r>
@@ -36525,13 +36704,7 @@
       </w:r>
       <w:proofErr w:type="spellEnd"/>
       <w:r>
-        <w:t xml:space="preserve"> – Engine Parameters</w:t>
-      </w:r>
-      <w:r>
-        <w:t xml:space="preserve"> –</w:t>
-      </w:r>
-      <w:r>
-        <w:t xml:space="preserve"> Engine</w:t>
+        <w:t xml:space="preserve"> – Engine Parameters – Engine</w:t>
       </w:r>
     </w:p>
     <w:p>
@@ -38157,10 +38330,7 @@
       </w:r>
       <w:proofErr w:type="spellEnd"/>
       <w:r>
-        <w:t xml:space="preserve"> – Engine Parameters –</w:t>
-      </w:r>
-      <w:r>
-        <w:t xml:space="preserve"> Recovery</w:t>
+        <w:t xml:space="preserve"> – Engine Parameters – Recovery</w:t>
       </w:r>
     </w:p>
     <w:p>
@@ -39602,10 +39772,7 @@
       </w:r>
       <w:proofErr w:type="spellEnd"/>
       <w:r>
-        <w:t xml:space="preserve"> – Flight Manual Utilities –</w:t>
-      </w:r>
-      <w:r>
-        <w:t xml:space="preserve"> Knots</w:t>
+        <w:t xml:space="preserve"> – Flight Manual Utilities – Knots</w:t>
       </w:r>
     </w:p>
     <w:p>
@@ -40048,10 +40215,7 @@
       </w:r>
       <w:proofErr w:type="spellEnd"/>
       <w:r>
-        <w:t xml:space="preserve"> – Flight Manual Utilities –</w:t>
-      </w:r>
-      <w:r>
-        <w:t xml:space="preserve"> Nominal Exhaust Gas Temperature</w:t>
+        <w:t xml:space="preserve"> – Flight Manual Utilities – Nominal Exhaust Gas Temperature</w:t>
       </w:r>
     </w:p>
     <w:p>
@@ -40793,10 +40957,7 @@
       </w:pPr>
       <w:r>
         <w:lastRenderedPageBreak/>
-        <w:t>Codebase –</w:t>
-      </w:r>
-      <w:r>
-        <w:t xml:space="preserve"> Main</w:t>
+        <w:t>Codebase – Main</w:t>
       </w:r>
     </w:p>
     <w:p>
@@ -49905,6 +50066,12 @@
   <w:num w:numId="33">
     <w:abstractNumId w:val="4"/>
   </w:num>
+  <w:num w:numId="34">
+    <w:abstractNumId w:val="3"/>
+    <w:lvlOverride w:ilvl="0">
+      <w:startOverride w:val="1"/>
+    </w:lvlOverride>
+  </w:num>
 </w:numbering>
 </file>
 
@@ -51050,871 +51217,6 @@
 </w:styles>
 </file>
 
-<file path=word/glossary/document.xml><?xml version="1.0" encoding="utf-8"?>
-<w:glossaryDocument xmlns:wpc="http://schemas.microsoft.com/office/word/2010/wordprocessingCanvas" xmlns:cx="http://schemas.microsoft.com/office/drawing/2014/chartex" xmlns:cx1="http://schemas.microsoft.com/office/drawing/2015/9/8/chartex" xmlns:cx2="http://schemas.microsoft.com/office/drawing/2015/10/21/chartex" xmlns:cx3="http://schemas.microsoft.com/office/drawing/2016/5/9/chartex" xmlns:cx4="http://schemas.microsoft.com/office/drawing/2016/5/10/chartex" xmlns:cx5="http://schemas.microsoft.com/office/drawing/2016/5/11/chartex" xmlns:cx6="http://schemas.microsoft.com/office/drawing/2016/5/12/chartex" xmlns:cx7="http://schemas.microsoft.com/office/drawing/2016/5/13/chartex" xmlns:cx8="http://schemas.microsoft.com/office/drawing/2016/5/14/chartex" xmlns:mc="http://schemas.openxmlformats.org/markup-compatibility/2006" xmlns:aink="http://schemas.microsoft.com/office/drawing/2016/ink" xmlns:am3d="http://schemas.microsoft.com/office/drawing/2017/model3d" xmlns:o="urn:schemas-microsoft-com:office:office" xmlns:r="http://schemas.openxmlformats.org/officeDocument/2006/relationships" xmlns:m="http://schemas.openxmlformats.org/officeDocument/2006/math" xmlns:v="urn:schemas-microsoft-com:vml" xmlns:wp14="http://schemas.microsoft.com/office/word/2010/wordprocessingDrawing" xmlns:wp="http://schemas.openxmlformats.org/drawingml/2006/wordprocessingDrawing" xmlns:w10="urn:schemas-microsoft-com:office:word" xmlns:w="http://schemas.openxmlformats.org/wordprocessingml/2006/main" xmlns:w14="http://schemas.microsoft.com/office/word/2010/wordml" xmlns:w15="http://schemas.microsoft.com/office/word/2012/wordml" xmlns:w16cid="http://schemas.microsoft.com/office/word/2016/wordml/cid" xmlns:w16se="http://schemas.microsoft.com/office/word/2015/wordml/symex" xmlns:wpg="http://schemas.microsoft.com/office/word/2010/wordprocessingGroup" xmlns:wpi="http://schemas.microsoft.com/office/word/2010/wordprocessingInk" xmlns:wne="http://schemas.microsoft.com/office/word/2006/wordml" xmlns:wps="http://schemas.microsoft.com/office/word/2010/wordprocessingShape" mc:Ignorable="w14 w15 w16se w16cid wp14"/>
-</file>
-
-<file path=word/glossary/fontTable.xml><?xml version="1.0" encoding="utf-8"?>
-<w:fonts xmlns:mc="http://schemas.openxmlformats.org/markup-compatibility/2006" xmlns:r="http://schemas.openxmlformats.org/officeDocument/2006/relationships" xmlns:w="http://schemas.openxmlformats.org/wordprocessingml/2006/main" xmlns:w14="http://schemas.microsoft.com/office/word/2010/wordml" xmlns:w15="http://schemas.microsoft.com/office/word/2012/wordml" xmlns:w16cid="http://schemas.microsoft.com/office/word/2016/wordml/cid" xmlns:w16se="http://schemas.microsoft.com/office/word/2015/wordml/symex" mc:Ignorable="w14 w15 w16se w16cid">
-  <w:font w:name="Symbol">
-    <w:panose1 w:val="05050102010706020507"/>
-    <w:charset w:val="02"/>
-    <w:family w:val="decorative"/>
-    <w:pitch w:val="variable"/>
-    <w:sig w:usb0="00000000" w:usb1="10000000" w:usb2="00000000" w:usb3="00000000" w:csb0="80000000" w:csb1="00000000"/>
-  </w:font>
-  <w:font w:name="Times New Roman">
-    <w:panose1 w:val="02020603050405020304"/>
-    <w:charset w:val="00"/>
-    <w:family w:val="roman"/>
-    <w:pitch w:val="variable"/>
-    <w:sig w:usb0="E0002EFF" w:usb1="C000785B" w:usb2="00000009" w:usb3="00000000" w:csb0="000001FF" w:csb1="00000000"/>
-  </w:font>
-  <w:font w:name="Courier New">
-    <w:panose1 w:val="02070309020205020404"/>
-    <w:charset w:val="00"/>
-    <w:family w:val="modern"/>
-    <w:pitch w:val="fixed"/>
-    <w:sig w:usb0="E0002EFF" w:usb1="C0007843" w:usb2="00000009" w:usb3="00000000" w:csb0="000001FF" w:csb1="00000000"/>
-  </w:font>
-  <w:font w:name="Wingdings">
-    <w:panose1 w:val="05000000000000000000"/>
-    <w:charset w:val="02"/>
-    <w:family w:val="decorative"/>
-    <w:pitch w:val="variable"/>
-    <w:sig w:usb0="00000000" w:usb1="10000000" w:usb2="00000000" w:usb3="00000000" w:csb0="80000000" w:csb1="00000000"/>
-  </w:font>
-  <w:font w:name="Segoe UI">
-    <w:panose1 w:val="020B0604020202020204"/>
-    <w:charset w:val="00"/>
-    <w:family w:val="swiss"/>
-    <w:pitch w:val="variable"/>
-    <w:sig w:usb0="E4002EFF" w:usb1="C000E47F" w:usb2="00000009" w:usb3="00000000" w:csb0="000001FF" w:csb1="00000000"/>
-  </w:font>
-  <w:font w:name="Calibri">
-    <w:panose1 w:val="020F0502020204030204"/>
-    <w:charset w:val="00"/>
-    <w:family w:val="swiss"/>
-    <w:pitch w:val="variable"/>
-    <w:sig w:usb0="E0002AFF" w:usb1="C000247B" w:usb2="00000009" w:usb3="00000000" w:csb0="000001FF" w:csb1="00000000"/>
-  </w:font>
-  <w:font w:name="Calibri Light">
-    <w:panose1 w:val="020F0302020204030204"/>
-    <w:charset w:val="00"/>
-    <w:family w:val="swiss"/>
-    <w:pitch w:val="variable"/>
-    <w:sig w:usb0="E0002AFF" w:usb1="C000247B" w:usb2="00000009" w:usb3="00000000" w:csb0="000001FF" w:csb1="00000000"/>
-  </w:font>
-  <w:font w:name="Cambria Math">
-    <w:panose1 w:val="02040503050406030204"/>
-    <w:charset w:val="00"/>
-    <w:family w:val="roman"/>
-    <w:pitch w:val="variable"/>
-    <w:sig w:usb0="E00006FF" w:usb1="420024FF" w:usb2="02000000" w:usb3="00000000" w:csb0="0000019F" w:csb1="00000000"/>
-  </w:font>
-  <w:font w:name="Courier">
-    <w:panose1 w:val="02000500000000000000"/>
-    <w:charset w:val="00"/>
-    <w:family w:val="auto"/>
-    <w:pitch w:val="variable"/>
-    <w:sig w:usb0="00000003" w:usb1="00000000" w:usb2="00000000" w:usb3="00000000" w:csb0="00000003" w:csb1="00000000"/>
-  </w:font>
-</w:fonts>
-</file>
-
-<file path=word/glossary/settings.xml><?xml version="1.0" encoding="utf-8"?>
-<w:settings xmlns:mc="http://schemas.openxmlformats.org/markup-compatibility/2006" xmlns:o="urn:schemas-microsoft-com:office:office" xmlns:r="http://schemas.openxmlformats.org/officeDocument/2006/relationships" xmlns:m="http://schemas.openxmlformats.org/officeDocument/2006/math" xmlns:v="urn:schemas-microsoft-com:vml" xmlns:w10="urn:schemas-microsoft-com:office:word" xmlns:w="http://schemas.openxmlformats.org/wordprocessingml/2006/main" xmlns:w14="http://schemas.microsoft.com/office/word/2010/wordml" xmlns:w15="http://schemas.microsoft.com/office/word/2012/wordml" xmlns:w16cid="http://schemas.microsoft.com/office/word/2016/wordml/cid" xmlns:w16se="http://schemas.microsoft.com/office/word/2015/wordml/symex" xmlns:sl="http://schemas.openxmlformats.org/schemaLibrary/2006/main" mc:Ignorable="w14 w15 w16se w16cid">
-  <w:view w:val="normal"/>
-  <w:defaultTabStop w:val="720"/>
-  <w:characterSpacingControl w:val="doNotCompress"/>
-  <w:compat>
-    <w:useFELayout/>
-    <w:compatSetting w:name="compatibilityMode" w:uri="http://schemas.microsoft.com/office/word" w:val="15"/>
-    <w:compatSetting w:name="overrideTableStyleFontSizeAndJustification" w:uri="http://schemas.microsoft.com/office/word" w:val="1"/>
-    <w:compatSetting w:name="enableOpenTypeFeatures" w:uri="http://schemas.microsoft.com/office/word" w:val="1"/>
-    <w:compatSetting w:name="doNotFlipMirrorIndents" w:uri="http://schemas.microsoft.com/office/word" w:val="1"/>
-    <w:compatSetting w:name="differentiateMultirowTableHeaders" w:uri="http://schemas.microsoft.com/office/word" w:val="1"/>
-    <w:compatSetting w:name="useWord2013TrackBottomHyphenation" w:uri="http://schemas.microsoft.com/office/word" w:val="0"/>
-  </w:compat>
-  <w:rsids>
-    <w:rsidRoot w:val="00D53095"/>
-    <w:rsid w:val="000B6A2D"/>
-    <w:rsid w:val="004A4FF0"/>
-    <w:rsid w:val="00980B6F"/>
-    <w:rsid w:val="00D53095"/>
-  </w:rsids>
-  <m:mathPr>
-    <m:mathFont m:val="Cambria Math"/>
-    <m:brkBin m:val="before"/>
-    <m:brkBinSub m:val="--"/>
-    <m:smallFrac m:val="0"/>
-    <m:dispDef/>
-    <m:lMargin m:val="0"/>
-    <m:rMargin m:val="0"/>
-    <m:defJc m:val="centerGroup"/>
-    <m:wrapIndent m:val="1440"/>
-    <m:intLim m:val="subSup"/>
-    <m:naryLim m:val="undOvr"/>
-  </m:mathPr>
-  <w:themeFontLang w:val="en-US"/>
-  <w:clrSchemeMapping w:bg1="light1" w:t1="dark1" w:bg2="light2" w:t2="dark2" w:accent1="accent1" w:accent2="accent2" w:accent3="accent3" w:accent4="accent4" w:accent5="accent5" w:accent6="accent6" w:hyperlink="hyperlink" w:followedHyperlink="followedHyperlink"/>
-  <w:decimalSymbol w:val="."/>
-  <w:listSeparator w:val=","/>
-  <w15:chartTrackingRefBased/>
-</w:settings>
-</file>
-
-<file path=word/glossary/styles.xml><?xml version="1.0" encoding="utf-8"?>
-<w:styles xmlns:mc="http://schemas.openxmlformats.org/markup-compatibility/2006" xmlns:r="http://schemas.openxmlformats.org/officeDocument/2006/relationships" xmlns:w="http://schemas.openxmlformats.org/wordprocessingml/2006/main" xmlns:w14="http://schemas.microsoft.com/office/word/2010/wordml" xmlns:w15="http://schemas.microsoft.com/office/word/2012/wordml" xmlns:w16cid="http://schemas.microsoft.com/office/word/2016/wordml/cid" xmlns:w16se="http://schemas.microsoft.com/office/word/2015/wordml/symex" mc:Ignorable="w14 w15 w16se w16cid">
-  <w:docDefaults>
-    <w:rPrDefault>
-      <w:rPr>
-        <w:rFonts w:asciiTheme="minorHAnsi" w:eastAsiaTheme="minorEastAsia" w:hAnsiTheme="minorHAnsi" w:cstheme="minorBidi"/>
-        <w:sz w:val="24"/>
-        <w:szCs w:val="24"/>
-        <w:lang w:val="en-US" w:eastAsia="en-US" w:bidi="ar-SA"/>
-      </w:rPr>
-    </w:rPrDefault>
-    <w:pPrDefault/>
-  </w:docDefaults>
-  <w:latentStyles w:defLockedState="0" w:defUIPriority="99" w:defSemiHidden="0" w:defUnhideWhenUsed="0" w:defQFormat="0" w:count="375">
-    <w:lsdException w:name="Normal" w:uiPriority="0" w:qFormat="1"/>
-    <w:lsdException w:name="heading 1" w:uiPriority="9" w:qFormat="1"/>
-    <w:lsdException w:name="heading 2" w:semiHidden="1" w:uiPriority="9" w:unhideWhenUsed="1" w:qFormat="1"/>
-    <w:lsdException w:name="heading 3" w:semiHidden="1" w:uiPriority="9" w:unhideWhenUsed="1" w:qFormat="1"/>
-    <w:lsdException w:name="heading 4" w:semiHidden="1" w:uiPriority="9" w:unhideWhenUsed="1" w:qFormat="1"/>
-    <w:lsdException w:name="heading 5" w:semiHidden="1" w:uiPriority="9" w:unhideWhenUsed="1" w:qFormat="1"/>
-    <w:lsdException w:name="heading 6" w:semiHidden="1" w:uiPriority="9" w:unhideWhenUsed="1" w:qFormat="1"/>
-    <w:lsdException w:name="heading 7" w:semiHidden="1" w:uiPriority="9" w:unhideWhenUsed="1" w:qFormat="1"/>
-    <w:lsdException w:name="heading 8" w:semiHidden="1" w:uiPriority="9" w:unhideWhenUsed="1" w:qFormat="1"/>
-    <w:lsdException w:name="heading 9" w:semiHidden="1" w:uiPriority="9" w:unhideWhenUsed="1" w:qFormat="1"/>
-    <w:lsdException w:name="index 1" w:semiHidden="1" w:unhideWhenUsed="1"/>
-    <w:lsdException w:name="index 2" w:semiHidden="1" w:unhideWhenUsed="1"/>
-    <w:lsdException w:name="index 3" w:semiHidden="1" w:unhideWhenUsed="1"/>
-    <w:lsdException w:name="index 4" w:semiHidden="1" w:unhideWhenUsed="1"/>
-    <w:lsdException w:name="index 5" w:semiHidden="1" w:unhideWhenUsed="1"/>
-    <w:lsdException w:name="index 6" w:semiHidden="1" w:unhideWhenUsed="1"/>
-    <w:lsdException w:name="index 7" w:semiHidden="1" w:unhideWhenUsed="1"/>
-    <w:lsdException w:name="index 8" w:semiHidden="1" w:unhideWhenUsed="1"/>
-    <w:lsdException w:name="index 9" w:semiHidden="1" w:unhideWhenUsed="1"/>
-    <w:lsdException w:name="toc 1" w:semiHidden="1" w:uiPriority="39" w:unhideWhenUsed="1"/>
-    <w:lsdException w:name="toc 2" w:semiHidden="1" w:uiPriority="39" w:unhideWhenUsed="1"/>
-    <w:lsdException w:name="toc 3" w:semiHidden="1" w:uiPriority="39" w:unhideWhenUsed="1"/>
-    <w:lsdException w:name="toc 4" w:semiHidden="1" w:uiPriority="39" w:unhideWhenUsed="1"/>
-    <w:lsdException w:name="toc 5" w:semiHidden="1" w:uiPriority="39" w:unhideWhenUsed="1"/>
-    <w:lsdException w:name="toc 6" w:semiHidden="1" w:uiPriority="39" w:unhideWhenUsed="1"/>
-    <w:lsdException w:name="toc 7" w:semiHidden="1" w:uiPriority="39" w:unhideWhenUsed="1"/>
-    <w:lsdException w:name="toc 8" w:semiHidden="1" w:uiPriority="39" w:unhideWhenUsed="1"/>
-    <w:lsdException w:name="toc 9" w:semiHidden="1" w:uiPriority="39" w:unhideWhenUsed="1"/>
-    <w:lsdException w:name="Normal Indent" w:semiHidden="1" w:unhideWhenUsed="1"/>
-    <w:lsdException w:name="footnote text" w:semiHidden="1" w:unhideWhenUsed="1"/>
-    <w:lsdException w:name="annotation text" w:semiHidden="1" w:unhideWhenUsed="1"/>
-    <w:lsdException w:name="header" w:semiHidden="1" w:unhideWhenUsed="1"/>
-    <w:lsdException w:name="footer" w:semiHidden="1" w:unhideWhenUsed="1"/>
-    <w:lsdException w:name="index heading" w:semiHidden="1" w:unhideWhenUsed="1"/>
-    <w:lsdException w:name="caption" w:semiHidden="1" w:uiPriority="35" w:unhideWhenUsed="1" w:qFormat="1"/>
-    <w:lsdException w:name="table of figures" w:semiHidden="1" w:unhideWhenUsed="1"/>
-    <w:lsdException w:name="envelope address" w:semiHidden="1" w:unhideWhenUsed="1"/>
-    <w:lsdException w:name="envelope return" w:semiHidden="1" w:unhideWhenUsed="1"/>
-    <w:lsdException w:name="footnote reference" w:semiHidden="1" w:unhideWhenUsed="1"/>
-    <w:lsdException w:name="annotation reference" w:semiHidden="1" w:unhideWhenUsed="1"/>
-    <w:lsdException w:name="line number" w:semiHidden="1" w:unhideWhenUsed="1"/>
-    <w:lsdException w:name="page number" w:semiHidden="1" w:unhideWhenUsed="1"/>
-    <w:lsdException w:name="endnote reference" w:semiHidden="1" w:unhideWhenUsed="1"/>
-    <w:lsdException w:name="endnote text" w:semiHidden="1" w:unhideWhenUsed="1"/>
-    <w:lsdException w:name="table of authorities" w:semiHidden="1" w:unhideWhenUsed="1"/>
-    <w:lsdException w:name="macro" w:semiHidden="1" w:unhideWhenUsed="1"/>
-    <w:lsdException w:name="toa heading" w:semiHidden="1" w:unhideWhenUsed="1"/>
-    <w:lsdException w:name="List" w:semiHidden="1" w:unhideWhenUsed="1"/>
-    <w:lsdException w:name="List Bullet" w:semiHidden="1" w:unhideWhenUsed="1"/>
-    <w:lsdException w:name="List Number" w:semiHidden="1" w:unhideWhenUsed="1"/>
-    <w:lsdException w:name="List 2" w:semiHidden="1" w:unhideWhenUsed="1"/>
-    <w:lsdException w:name="List 3" w:semiHidden="1" w:unhideWhenUsed="1"/>
-    <w:lsdException w:name="List 4" w:semiHidden="1" w:unhideWhenUsed="1"/>
-    <w:lsdException w:name="List 5" w:semiHidden="1" w:unhideWhenUsed="1"/>
-    <w:lsdException w:name="List Bullet 2" w:semiHidden="1" w:unhideWhenUsed="1"/>
-    <w:lsdException w:name="List Bullet 3" w:semiHidden="1" w:unhideWhenUsed="1"/>
-    <w:lsdException w:name="List Bullet 4" w:semiHidden="1" w:unhideWhenUsed="1"/>
-    <w:lsdException w:name="List Bullet 5" w:semiHidden="1" w:unhideWhenUsed="1"/>
-    <w:lsdException w:name="List Number 2" w:semiHidden="1" w:unhideWhenUsed="1"/>
-    <w:lsdException w:name="List Number 3" w:semiHidden="1" w:unhideWhenUsed="1"/>
-    <w:lsdException w:name="List Number 4" w:semiHidden="1" w:unhideWhenUsed="1"/>
-    <w:lsdException w:name="List Number 5" w:semiHidden="1" w:unhideWhenUsed="1"/>
-    <w:lsdException w:name="Title" w:uiPriority="10" w:qFormat="1"/>
-    <w:lsdException w:name="Closing" w:semiHidden="1" w:unhideWhenUsed="1"/>
-    <w:lsdException w:name="Signature" w:semiHidden="1" w:unhideWhenUsed="1"/>
-    <w:lsdException w:name="Default Paragraph Font" w:semiHidden="1" w:uiPriority="1" w:unhideWhenUsed="1"/>
-    <w:lsdException w:name="Body Text" w:semiHidden="1" w:unhideWhenUsed="1"/>
-    <w:lsdException w:name="Body Text Indent" w:semiHidden="1" w:unhideWhenUsed="1"/>
-    <w:lsdException w:name="List Continue" w:semiHidden="1" w:unhideWhenUsed="1"/>
-    <w:lsdException w:name="List Continue 2" w:semiHidden="1" w:unhideWhenUsed="1"/>
-    <w:lsdException w:name="List Continue 3" w:semiHidden="1" w:unhideWhenUsed="1"/>
-    <w:lsdException w:name="List Continue 4" w:semiHidden="1" w:unhideWhenUsed="1"/>
-    <w:lsdException w:name="List Continue 5" w:semiHidden="1" w:unhideWhenUsed="1"/>
-    <w:lsdException w:name="Message Header" w:semiHidden="1" w:unhideWhenUsed="1"/>
-    <w:lsdException w:name="Subtitle" w:uiPriority="11" w:qFormat="1"/>
-    <w:lsdException w:name="Salutation" w:semiHidden="1" w:unhideWhenUsed="1"/>
-    <w:lsdException w:name="Date" w:semiHidden="1" w:unhideWhenUsed="1"/>
-    <w:lsdException w:name="Body Text First Indent" w:semiHidden="1" w:unhideWhenUsed="1"/>
-    <w:lsdException w:name="Body Text First Indent 2" w:semiHidden="1" w:unhideWhenUsed="1"/>
-    <w:lsdException w:name="Note Heading" w:semiHidden="1" w:unhideWhenUsed="1"/>
-    <w:lsdException w:name="Body Text 2" w:semiHidden="1" w:unhideWhenUsed="1"/>
-    <w:lsdException w:name="Body Text 3" w:semiHidden="1" w:unhideWhenUsed="1"/>
-    <w:lsdException w:name="Body Text Indent 2" w:semiHidden="1" w:unhideWhenUsed="1"/>
-    <w:lsdException w:name="Body Text Indent 3" w:semiHidden="1" w:unhideWhenUsed="1"/>
-    <w:lsdException w:name="Block Text" w:semiHidden="1" w:unhideWhenUsed="1"/>
-    <w:lsdException w:name="Hyperlink" w:semiHidden="1" w:unhideWhenUsed="1"/>
-    <w:lsdException w:name="FollowedHyperlink" w:semiHidden="1" w:unhideWhenUsed="1"/>
-    <w:lsdException w:name="Strong" w:uiPriority="22" w:qFormat="1"/>
-    <w:lsdException w:name="Emphasis" w:uiPriority="20" w:qFormat="1"/>
-    <w:lsdException w:name="Document Map" w:semiHidden="1" w:unhideWhenUsed="1"/>
-    <w:lsdException w:name="Plain Text" w:semiHidden="1" w:unhideWhenUsed="1"/>
-    <w:lsdException w:name="E-mail Signature" w:semiHidden="1" w:unhideWhenUsed="1"/>
-    <w:lsdException w:name="HTML Top of Form" w:semiHidden="1" w:unhideWhenUsed="1"/>
-    <w:lsdException w:name="HTML Bottom of Form" w:semiHidden="1" w:unhideWhenUsed="1"/>
-    <w:lsdException w:name="Normal (Web)" w:semiHidden="1" w:unhideWhenUsed="1"/>
-    <w:lsdException w:name="HTML Acronym" w:semiHidden="1" w:unhideWhenUsed="1"/>
-    <w:lsdException w:name="HTML Address" w:semiHidden="1" w:unhideWhenUsed="1"/>
-    <w:lsdException w:name="HTML Cite" w:semiHidden="1" w:unhideWhenUsed="1"/>
-    <w:lsdException w:name="HTML Code" w:semiHidden="1" w:unhideWhenUsed="1"/>
-    <w:lsdException w:name="HTML Definition" w:semiHidden="1" w:unhideWhenUsed="1"/>
-    <w:lsdException w:name="HTML Keyboard" w:semiHidden="1" w:unhideWhenUsed="1"/>
-    <w:lsdException w:name="HTML Preformatted" w:semiHidden="1" w:unhideWhenUsed="1"/>
-    <w:lsdException w:name="HTML Sample" w:semiHidden="1" w:unhideWhenUsed="1"/>
-    <w:lsdException w:name="HTML Typewriter" w:semiHidden="1" w:unhideWhenUsed="1"/>
-    <w:lsdException w:name="HTML Variable" w:semiHidden="1" w:unhideWhenUsed="1"/>
-    <w:lsdException w:name="Normal Table" w:semiHidden="1" w:unhideWhenUsed="1"/>
-    <w:lsdException w:name="annotation subject" w:semiHidden="1" w:unhideWhenUsed="1"/>
-    <w:lsdException w:name="No List" w:semiHidden="1" w:unhideWhenUsed="1"/>
-    <w:lsdException w:name="Outline List 1" w:semiHidden="1" w:unhideWhenUsed="1"/>
-    <w:lsdException w:name="Outline List 2" w:semiHidden="1" w:unhideWhenUsed="1"/>
-    <w:lsdException w:name="Outline List 3" w:semiHidden="1" w:unhideWhenUsed="1"/>
-    <w:lsdException w:name="Table Simple 1" w:semiHidden="1" w:unhideWhenUsed="1"/>
-    <w:lsdException w:name="Table Simple 2" w:semiHidden="1" w:unhideWhenUsed="1"/>
-    <w:lsdException w:name="Table Simple 3" w:semiHidden="1" w:unhideWhenUsed="1"/>
-    <w:lsdException w:name="Table Classic 1" w:semiHidden="1" w:unhideWhenUsed="1"/>
-    <w:lsdException w:name="Table Classic 2" w:semiHidden="1" w:unhideWhenUsed="1"/>
-    <w:lsdException w:name="Table Classic 3" w:semiHidden="1" w:unhideWhenUsed="1"/>
-    <w:lsdException w:name="Table Classic 4" w:semiHidden="1" w:unhideWhenUsed="1"/>
-    <w:lsdException w:name="Table Colorful 1" w:semiHidden="1" w:unhideWhenUsed="1"/>
-    <w:lsdException w:name="Table Colorful 2" w:semiHidden="1" w:unhideWhenUsed="1"/>
-    <w:lsdException w:name="Table Colorful 3" w:semiHidden="1" w:unhideWhenUsed="1"/>
-    <w:lsdException w:name="Table Columns 1" w:semiHidden="1" w:unhideWhenUsed="1"/>
-    <w:lsdException w:name="Table Columns 2" w:semiHidden="1" w:unhideWhenUsed="1"/>
-    <w:lsdException w:name="Table Columns 3" w:semiHidden="1" w:unhideWhenUsed="1"/>
-    <w:lsdException w:name="Table Columns 4" w:semiHidden="1" w:unhideWhenUsed="1"/>
-    <w:lsdException w:name="Table Columns 5" w:semiHidden="1" w:unhideWhenUsed="1"/>
-    <w:lsdException w:name="Table Grid 1" w:semiHidden="1" w:unhideWhenUsed="1"/>
-    <w:lsdException w:name="Table Grid 2" w:semiHidden="1" w:unhideWhenUsed="1"/>
-    <w:lsdException w:name="Table Grid 3" w:semiHidden="1" w:unhideWhenUsed="1"/>
-    <w:lsdException w:name="Table Grid 4" w:semiHidden="1" w:unhideWhenUsed="1"/>
-    <w:lsdException w:name="Table Grid 5" w:semiHidden="1" w:unhideWhenUsed="1"/>
-    <w:lsdException w:name="Table Grid 6" w:semiHidden="1" w:unhideWhenUsed="1"/>
-    <w:lsdException w:name="Table Grid 7" w:semiHidden="1" w:unhideWhenUsed="1"/>
-    <w:lsdException w:name="Table Grid 8" w:semiHidden="1" w:unhideWhenUsed="1"/>
-    <w:lsdException w:name="Table List 1" w:semiHidden="1" w:unhideWhenUsed="1"/>
-    <w:lsdException w:name="Table List 2" w:semiHidden="1" w:unhideWhenUsed="1"/>
-    <w:lsdException w:name="Table List 3" w:semiHidden="1" w:unhideWhenUsed="1"/>
-    <w:lsdException w:name="Table List 4" w:semiHidden="1" w:unhideWhenUsed="1"/>
-    <w:lsdException w:name="Table List 5" w:semiHidden="1" w:unhideWhenUsed="1"/>
-    <w:lsdException w:name="Table List 6" w:semiHidden="1" w:unhideWhenUsed="1"/>
-    <w:lsdException w:name="Table List 7" w:semiHidden="1" w:unhideWhenUsed="1"/>
-    <w:lsdException w:name="Table List 8" w:semiHidden="1" w:unhideWhenUsed="1"/>
-    <w:lsdException w:name="Table 3D effects 1" w:semiHidden="1" w:unhideWhenUsed="1"/>
-    <w:lsdException w:name="Table 3D effects 2" w:semiHidden="1" w:unhideWhenUsed="1"/>
-    <w:lsdException w:name="Table 3D effects 3" w:semiHidden="1" w:unhideWhenUsed="1"/>
-    <w:lsdException w:name="Table Contemporary" w:semiHidden="1" w:unhideWhenUsed="1"/>
-    <w:lsdException w:name="Table Elegant" w:semiHidden="1" w:unhideWhenUsed="1"/>
-    <w:lsdException w:name="Table Professional" w:semiHidden="1" w:unhideWhenUsed="1"/>
-    <w:lsdException w:name="Table Subtle 1" w:semiHidden="1" w:unhideWhenUsed="1"/>
-    <w:lsdException w:name="Table Subtle 2" w:semiHidden="1" w:unhideWhenUsed="1"/>
-    <w:lsdException w:name="Table Web 1" w:semiHidden="1" w:unhideWhenUsed="1"/>
-    <w:lsdException w:name="Table Web 2" w:semiHidden="1" w:unhideWhenUsed="1"/>
-    <w:lsdException w:name="Table Web 3" w:semiHidden="1" w:unhideWhenUsed="1"/>
-    <w:lsdException w:name="Balloon Text" w:semiHidden="1" w:unhideWhenUsed="1"/>
-    <w:lsdException w:name="Table Grid" w:uiPriority="39"/>
-    <w:lsdException w:name="Table Theme" w:semiHidden="1" w:unhideWhenUsed="1"/>
-    <w:lsdException w:name="Placeholder Text" w:semiHidden="1"/>
-    <w:lsdException w:name="No Spacing" w:uiPriority="1" w:qFormat="1"/>
-    <w:lsdException w:name="Light Shading" w:uiPriority="60"/>
-    <w:lsdException w:name="Light List" w:uiPriority="61"/>
-    <w:lsdException w:name="Light Grid" w:uiPriority="62"/>
-    <w:lsdException w:name="Medium Shading 1" w:uiPriority="63"/>
-    <w:lsdException w:name="Medium Shading 2" w:uiPriority="64"/>
-    <w:lsdException w:name="Medium List 1" w:uiPriority="65"/>
-    <w:lsdException w:name="Medium List 2" w:uiPriority="66"/>
-    <w:lsdException w:name="Medium Grid 1" w:uiPriority="67"/>
-    <w:lsdException w:name="Medium Grid 2" w:uiPriority="68"/>
-    <w:lsdException w:name="Medium Grid 3" w:uiPriority="69"/>
-    <w:lsdException w:name="Dark List" w:uiPriority="70"/>
-    <w:lsdException w:name="Colorful Shading" w:uiPriority="71"/>
-    <w:lsdException w:name="Colorful List" w:uiPriority="72"/>
-    <w:lsdException w:name="Colorful Grid" w:uiPriority="73"/>
-    <w:lsdException w:name="Light Shading Accent 1" w:uiPriority="60"/>
-    <w:lsdException w:name="Light List Accent 1" w:uiPriority="61"/>
-    <w:lsdException w:name="Light Grid Accent 1" w:uiPriority="62"/>
-    <w:lsdException w:name="Medium Shading 1 Accent 1" w:uiPriority="63"/>
-    <w:lsdException w:name="Medium Shading 2 Accent 1" w:uiPriority="64"/>
-    <w:lsdException w:name="Medium List 1 Accent 1" w:uiPriority="65"/>
-    <w:lsdException w:name="Revision" w:semiHidden="1"/>
-    <w:lsdException w:name="List Paragraph" w:uiPriority="34" w:qFormat="1"/>
-    <w:lsdException w:name="Quote" w:uiPriority="29" w:qFormat="1"/>
-    <w:lsdException w:name="Intense Quote" w:uiPriority="30" w:qFormat="1"/>
-    <w:lsdException w:name="Medium List 2 Accent 1" w:uiPriority="66"/>
-    <w:lsdException w:name="Medium Grid 1 Accent 1" w:uiPriority="67"/>
-    <w:lsdException w:name="Medium Grid 2 Accent 1" w:uiPriority="68"/>
-    <w:lsdException w:name="Medium Grid 3 Accent 1" w:uiPriority="69"/>
-    <w:lsdException w:name="Dark List Accent 1" w:uiPriority="70"/>
-    <w:lsdException w:name="Colorful Shading Accent 1" w:uiPriority="71"/>
-    <w:lsdException w:name="Colorful List Accent 1" w:uiPriority="72"/>
-    <w:lsdException w:name="Colorful Grid Accent 1" w:uiPriority="73"/>
-    <w:lsdException w:name="Light Shading Accent 2" w:uiPriority="60"/>
-    <w:lsdException w:name="Light List Accent 2" w:uiPriority="61"/>
-    <w:lsdException w:name="Light Grid Accent 2" w:uiPriority="62"/>
-    <w:lsdException w:name="Medium Shading 1 Accent 2" w:uiPriority="63"/>
-    <w:lsdException w:name="Medium Shading 2 Accent 2" w:uiPriority="64"/>
-    <w:lsdException w:name="Medium List 1 Accent 2" w:uiPriority="65"/>
-    <w:lsdException w:name="Medium List 2 Accent 2" w:uiPriority="66"/>
-    <w:lsdException w:name="Medium Grid 1 Accent 2" w:uiPriority="67"/>
-    <w:lsdException w:name="Medium Grid 2 Accent 2" w:uiPriority="68"/>
-    <w:lsdException w:name="Medium Grid 3 Accent 2" w:uiPriority="69"/>
-    <w:lsdException w:name="Dark List Accent 2" w:uiPriority="70"/>
-    <w:lsdException w:name="Colorful Shading Accent 2" w:uiPriority="71"/>
-    <w:lsdException w:name="Colorful List Accent 2" w:uiPriority="72"/>
-    <w:lsdException w:name="Colorful Grid Accent 2" w:uiPriority="73"/>
-    <w:lsdException w:name="Light Shading Accent 3" w:uiPriority="60"/>
-    <w:lsdException w:name="Light List Accent 3" w:uiPriority="61"/>
-    <w:lsdException w:name="Light Grid Accent 3" w:uiPriority="62"/>
-    <w:lsdException w:name="Medium Shading 1 Accent 3" w:uiPriority="63"/>
-    <w:lsdException w:name="Medium Shading 2 Accent 3" w:uiPriority="64"/>
-    <w:lsdException w:name="Medium List 1 Accent 3" w:uiPriority="65"/>
-    <w:lsdException w:name="Medium List 2 Accent 3" w:uiPriority="66"/>
-    <w:lsdException w:name="Medium Grid 1 Accent 3" w:uiPriority="67"/>
-    <w:lsdException w:name="Medium Grid 2 Accent 3" w:uiPriority="68"/>
-    <w:lsdException w:name="Medium Grid 3 Accent 3" w:uiPriority="69"/>
-    <w:lsdException w:name="Dark List Accent 3" w:uiPriority="70"/>
-    <w:lsdException w:name="Colorful Shading Accent 3" w:uiPriority="71"/>
-    <w:lsdException w:name="Colorful List Accent 3" w:uiPriority="72"/>
-    <w:lsdException w:name="Colorful Grid Accent 3" w:uiPriority="73"/>
-    <w:lsdException w:name="Light Shading Accent 4" w:uiPriority="60"/>
-    <w:lsdException w:name="Light List Accent 4" w:uiPriority="61"/>
-    <w:lsdException w:name="Light Grid Accent 4" w:uiPriority="62"/>
-    <w:lsdException w:name="Medium Shading 1 Accent 4" w:uiPriority="63"/>
-    <w:lsdException w:name="Medium Shading 2 Accent 4" w:uiPriority="64"/>
-    <w:lsdException w:name="Medium List 1 Accent 4" w:uiPriority="65"/>
-    <w:lsdException w:name="Medium List 2 Accent 4" w:uiPriority="66"/>
-    <w:lsdException w:name="Medium Grid 1 Accent 4" w:uiPriority="67"/>
-    <w:lsdException w:name="Medium Grid 2 Accent 4" w:uiPriority="68"/>
-    <w:lsdException w:name="Medium Grid 3 Accent 4" w:uiPriority="69"/>
-    <w:lsdException w:name="Dark List Accent 4" w:uiPriority="70"/>
-    <w:lsdException w:name="Colorful Shading Accent 4" w:uiPriority="71"/>
-    <w:lsdException w:name="Colorful List Accent 4" w:uiPriority="72"/>
-    <w:lsdException w:name="Colorful Grid Accent 4" w:uiPriority="73"/>
-    <w:lsdException w:name="Light Shading Accent 5" w:uiPriority="60"/>
-    <w:lsdException w:name="Light List Accent 5" w:uiPriority="61"/>
-    <w:lsdException w:name="Light Grid Accent 5" w:uiPriority="62"/>
-    <w:lsdException w:name="Medium Shading 1 Accent 5" w:uiPriority="63"/>
-    <w:lsdException w:name="Medium Shading 2 Accent 5" w:uiPriority="64"/>
-    <w:lsdException w:name="Medium List 1 Accent 5" w:uiPriority="65"/>
-    <w:lsdException w:name="Medium List 2 Accent 5" w:uiPriority="66"/>
-    <w:lsdException w:name="Medium Grid 1 Accent 5" w:uiPriority="67"/>
-    <w:lsdException w:name="Medium Grid 2 Accent 5" w:uiPriority="68"/>
-    <w:lsdException w:name="Medium Grid 3 Accent 5" w:uiPriority="69"/>
-    <w:lsdException w:name="Dark List Accent 5" w:uiPriority="70"/>
-    <w:lsdException w:name="Colorful Shading Accent 5" w:uiPriority="71"/>
-    <w:lsdException w:name="Colorful List Accent 5" w:uiPriority="72"/>
-    <w:lsdException w:name="Colorful Grid Accent 5" w:uiPriority="73"/>
-    <w:lsdException w:name="Light Shading Accent 6" w:uiPriority="60"/>
-    <w:lsdException w:name="Light List Accent 6" w:uiPriority="61"/>
-    <w:lsdException w:name="Light Grid Accent 6" w:uiPriority="62"/>
-    <w:lsdException w:name="Medium Shading 1 Accent 6" w:uiPriority="63"/>
-    <w:lsdException w:name="Medium Shading 2 Accent 6" w:uiPriority="64"/>
-    <w:lsdException w:name="Medium List 1 Accent 6" w:uiPriority="65"/>
-    <w:lsdException w:name="Medium List 2 Accent 6" w:uiPriority="66"/>
-    <w:lsdException w:name="Medium Grid 1 Accent 6" w:uiPriority="67"/>
-    <w:lsdException w:name="Medium Grid 2 Accent 6" w:uiPriority="68"/>
-    <w:lsdException w:name="Medium Grid 3 Accent 6" w:uiPriority="69"/>
-    <w:lsdException w:name="Dark List Accent 6" w:uiPriority="70"/>
-    <w:lsdException w:name="Colorful Shading Accent 6" w:uiPriority="71"/>
-    <w:lsdException w:name="Colorful List Accent 6" w:uiPriority="72"/>
-    <w:lsdException w:name="Colorful Grid Accent 6" w:uiPriority="73"/>
-    <w:lsdException w:name="Subtle Emphasis" w:uiPriority="10" w:qFormat="1"/>
-    <w:lsdException w:name="Intense Emphasis" w:uiPriority="21" w:qFormat="1"/>
-    <w:lsdException w:name="Subtle Reference" w:uiPriority="2" w:qFormat="1"/>
-    <w:lsdException w:name="Intense Reference" w:uiPriority="32" w:qFormat="1"/>
-    <w:lsdException w:name="Book Title" w:uiPriority="33" w:qFormat="1"/>
-    <w:lsdException w:name="Bibliography" w:semiHidden="1" w:uiPriority="37" w:unhideWhenUsed="1"/>
-    <w:lsdException w:name="TOC Heading" w:semiHidden="1" w:uiPriority="39" w:unhideWhenUsed="1" w:qFormat="1"/>
-    <w:lsdException w:name="Plain Table 1" w:uiPriority="41"/>
-    <w:lsdException w:name="Plain Table 2" w:uiPriority="42"/>
-    <w:lsdException w:name="Plain Table 3" w:uiPriority="43"/>
-    <w:lsdException w:name="Plain Table 4" w:uiPriority="44"/>
-    <w:lsdException w:name="Plain Table 5" w:uiPriority="45"/>
-    <w:lsdException w:name="Grid Table Light" w:uiPriority="40"/>
-    <w:lsdException w:name="Grid Table 1 Light" w:uiPriority="46"/>
-    <w:lsdException w:name="Grid Table 2" w:uiPriority="47"/>
-    <w:lsdException w:name="Grid Table 3" w:uiPriority="48"/>
-    <w:lsdException w:name="Grid Table 4" w:uiPriority="49"/>
-    <w:lsdException w:name="Grid Table 5 Dark" w:uiPriority="50"/>
-    <w:lsdException w:name="Grid Table 6 Colorful" w:uiPriority="51"/>
-    <w:lsdException w:name="Grid Table 7 Colorful" w:uiPriority="52"/>
-    <w:lsdException w:name="Grid Table 1 Light Accent 1" w:uiPriority="46"/>
-    <w:lsdException w:name="Grid Table 2 Accent 1" w:uiPriority="47"/>
-    <w:lsdException w:name="Grid Table 3 Accent 1" w:uiPriority="48"/>
-    <w:lsdException w:name="Grid Table 4 Accent 1" w:uiPriority="49"/>
-    <w:lsdException w:name="Grid Table 5 Dark Accent 1" w:uiPriority="50"/>
-    <w:lsdException w:name="Grid Table 6 Colorful Accent 1" w:uiPriority="51"/>
-    <w:lsdException w:name="Grid Table 7 Colorful Accent 1" w:uiPriority="52"/>
-    <w:lsdException w:name="Grid Table 1 Light Accent 2" w:uiPriority="46"/>
-    <w:lsdException w:name="Grid Table 2 Accent 2" w:uiPriority="47"/>
-    <w:lsdException w:name="Grid Table 3 Accent 2" w:uiPriority="48"/>
-    <w:lsdException w:name="Grid Table 4 Accent 2" w:uiPriority="49"/>
-    <w:lsdException w:name="Grid Table 5 Dark Accent 2" w:uiPriority="50"/>
-    <w:lsdException w:name="Grid Table 6 Colorful Accent 2" w:uiPriority="51"/>
-    <w:lsdException w:name="Grid Table 7 Colorful Accent 2" w:uiPriority="52"/>
-    <w:lsdException w:name="Grid Table 1 Light Accent 3" w:uiPriority="46"/>
-    <w:lsdException w:name="Grid Table 2 Accent 3" w:uiPriority="47"/>
-    <w:lsdException w:name="Grid Table 3 Accent 3" w:uiPriority="48"/>
-    <w:lsdException w:name="Grid Table 4 Accent 3" w:uiPriority="49"/>
-    <w:lsdException w:name="Grid Table 5 Dark Accent 3" w:uiPriority="50"/>
-    <w:lsdException w:name="Grid Table 6 Colorful Accent 3" w:uiPriority="51"/>
-    <w:lsdException w:name="Grid Table 7 Colorful Accent 3" w:uiPriority="52"/>
-    <w:lsdException w:name="Grid Table 1 Light Accent 4" w:uiPriority="46"/>
-    <w:lsdException w:name="Grid Table 2 Accent 4" w:uiPriority="47"/>
-    <w:lsdException w:name="Grid Table 3 Accent 4" w:uiPriority="48"/>
-    <w:lsdException w:name="Grid Table 4 Accent 4" w:uiPriority="49"/>
-    <w:lsdException w:name="Grid Table 5 Dark Accent 4" w:uiPriority="50"/>
-    <w:lsdException w:name="Grid Table 6 Colorful Accent 4" w:uiPriority="51"/>
-    <w:lsdException w:name="Grid Table 7 Colorful Accent 4" w:uiPriority="52"/>
-    <w:lsdException w:name="Grid Table 1 Light Accent 5" w:uiPriority="46"/>
-    <w:lsdException w:name="Grid Table 2 Accent 5" w:uiPriority="47"/>
-    <w:lsdException w:name="Grid Table 3 Accent 5" w:uiPriority="48"/>
-    <w:lsdException w:name="Grid Table 4 Accent 5" w:uiPriority="49"/>
-    <w:lsdException w:name="Grid Table 5 Dark Accent 5" w:uiPriority="50"/>
-    <w:lsdException w:name="Grid Table 6 Colorful Accent 5" w:uiPriority="51"/>
-    <w:lsdException w:name="Grid Table 7 Colorful Accent 5" w:uiPriority="52"/>
-    <w:lsdException w:name="Grid Table 1 Light Accent 6" w:uiPriority="46"/>
-    <w:lsdException w:name="Grid Table 2 Accent 6" w:uiPriority="47"/>
-    <w:lsdException w:name="Grid Table 3 Accent 6" w:uiPriority="48"/>
-    <w:lsdException w:name="Grid Table 4 Accent 6" w:uiPriority="49"/>
-    <w:lsdException w:name="Grid Table 5 Dark Accent 6" w:uiPriority="50"/>
-    <w:lsdException w:name="Grid Table 6 Colorful Accent 6" w:uiPriority="51"/>
-    <w:lsdException w:name="Grid Table 7 Colorful Accent 6" w:uiPriority="52"/>
-    <w:lsdException w:name="List Table 1 Light" w:uiPriority="46"/>
-    <w:lsdException w:name="List Table 2" w:uiPriority="47"/>
-    <w:lsdException w:name="List Table 3" w:uiPriority="48"/>
-    <w:lsdException w:name="List Table 4" w:uiPriority="49"/>
-    <w:lsdException w:name="List Table 5 Dark" w:uiPriority="50"/>
-    <w:lsdException w:name="List Table 6 Colorful" w:uiPriority="51"/>
-    <w:lsdException w:name="List Table 7 Colorful" w:uiPriority="52"/>
-    <w:lsdException w:name="List Table 1 Light Accent 1" w:uiPriority="46"/>
-    <w:lsdException w:name="List Table 2 Accent 1" w:uiPriority="47"/>
-    <w:lsdException w:name="List Table 3 Accent 1" w:uiPriority="48"/>
-    <w:lsdException w:name="List Table 4 Accent 1" w:uiPriority="49"/>
-    <w:lsdException w:name="List Table 5 Dark Accent 1" w:uiPriority="50"/>
-    <w:lsdException w:name="List Table 6 Colorful Accent 1" w:uiPriority="51"/>
-    <w:lsdException w:name="List Table 7 Colorful Accent 1" w:uiPriority="52"/>
-    <w:lsdException w:name="List Table 1 Light Accent 2" w:uiPriority="46"/>
-    <w:lsdException w:name="List Table 2 Accent 2" w:uiPriority="47"/>
-    <w:lsdException w:name="List Table 3 Accent 2" w:uiPriority="48"/>
-    <w:lsdException w:name="List Table 4 Accent 2" w:uiPriority="49"/>
-    <w:lsdException w:name="List Table 5 Dark Accent 2" w:uiPriority="50"/>
-    <w:lsdException w:name="List Table 6 Colorful Accent 2" w:uiPriority="51"/>
-    <w:lsdException w:name="List Table 7 Colorful Accent 2" w:uiPriority="52"/>
-    <w:lsdException w:name="List Table 1 Light Accent 3" w:uiPriority="46"/>
-    <w:lsdException w:name="List Table 2 Accent 3" w:uiPriority="47"/>
-    <w:lsdException w:name="List Table 3 Accent 3" w:uiPriority="48"/>
-    <w:lsdException w:name="List Table 4 Accent 3" w:uiPriority="49"/>
-    <w:lsdException w:name="List Table 5 Dark Accent 3" w:uiPriority="50"/>
-    <w:lsdException w:name="List Table 6 Colorful Accent 3" w:uiPriority="51"/>
-    <w:lsdException w:name="List Table 7 Colorful Accent 3" w:uiPriority="52"/>
-    <w:lsdException w:name="List Table 1 Light Accent 4" w:uiPriority="46"/>
-    <w:lsdException w:name="List Table 2 Accent 4" w:uiPriority="47"/>
-    <w:lsdException w:name="List Table 3 Accent 4" w:uiPriority="48"/>
-    <w:lsdException w:name="List Table 4 Accent 4" w:uiPriority="49"/>
-    <w:lsdException w:name="List Table 5 Dark Accent 4" w:uiPriority="50"/>
-    <w:lsdException w:name="List Table 6 Colorful Accent 4" w:uiPriority="51"/>
-    <w:lsdException w:name="List Table 7 Colorful Accent 4" w:uiPriority="52"/>
-    <w:lsdException w:name="List Table 1 Light Accent 5" w:uiPriority="46"/>
-    <w:lsdException w:name="List Table 2 Accent 5" w:uiPriority="47"/>
-    <w:lsdException w:name="List Table 3 Accent 5" w:uiPriority="48"/>
-    <w:lsdException w:name="List Table 4 Accent 5" w:uiPriority="49"/>
-    <w:lsdException w:name="List Table 5 Dark Accent 5" w:uiPriority="50"/>
-    <w:lsdException w:name="List Table 6 Colorful Accent 5" w:uiPriority="51"/>
-    <w:lsdException w:name="List Table 7 Colorful Accent 5" w:uiPriority="52"/>
-    <w:lsdException w:name="List Table 1 Light Accent 6" w:uiPriority="46"/>
-    <w:lsdException w:name="List Table 2 Accent 6" w:uiPriority="47"/>
-    <w:lsdException w:name="List Table 3 Accent 6" w:uiPriority="48"/>
-    <w:lsdException w:name="List Table 4 Accent 6" w:uiPriority="49"/>
-    <w:lsdException w:name="List Table 5 Dark Accent 6" w:uiPriority="50"/>
-    <w:lsdException w:name="List Table 6 Colorful Accent 6" w:uiPriority="51"/>
-    <w:lsdException w:name="List Table 7 Colorful Accent 6" w:uiPriority="52"/>
-    <w:lsdException w:name="Mention" w:semiHidden="1" w:unhideWhenUsed="1"/>
-    <w:lsdException w:name="Smart Hyperlink" w:semiHidden="1" w:unhideWhenUsed="1"/>
-    <w:lsdException w:name="Hashtag" w:semiHidden="1" w:unhideWhenUsed="1"/>
-    <w:lsdException w:name="Unresolved Mention" w:semiHidden="1" w:unhideWhenUsed="1"/>
-  </w:latentStyles>
-  <w:style w:type="paragraph" w:default="1" w:styleId="Normal">
-    <w:name w:val="Normal"/>
-    <w:qFormat/>
-  </w:style>
-  <w:style w:type="character" w:default="1" w:styleId="DefaultParagraphFont">
-    <w:name w:val="Default Paragraph Font"/>
-    <w:uiPriority w:val="1"/>
-    <w:semiHidden/>
-    <w:unhideWhenUsed/>
-  </w:style>
-  <w:style w:type="table" w:default="1" w:styleId="TableNormal">
-    <w:name w:val="Normal Table"/>
-    <w:uiPriority w:val="99"/>
-    <w:semiHidden/>
-    <w:unhideWhenUsed/>
-    <w:tblPr>
-      <w:tblInd w:w="0" w:type="dxa"/>
-      <w:tblCellMar>
-        <w:top w:w="0" w:type="dxa"/>
-        <w:left w:w="108" w:type="dxa"/>
-        <w:bottom w:w="0" w:type="dxa"/>
-        <w:right w:w="108" w:type="dxa"/>
-      </w:tblCellMar>
-    </w:tblPr>
-  </w:style>
-  <w:style w:type="numbering" w:default="1" w:styleId="NoList">
-    <w:name w:val="No List"/>
-    <w:uiPriority w:val="99"/>
-    <w:semiHidden/>
-    <w:unhideWhenUsed/>
-  </w:style>
-  <w:style w:type="paragraph" w:customStyle="1" w:styleId="AA5DDDF2E5D79F4E8DC3E606052F84F7">
-    <w:name w:val="AA5DDDF2E5D79F4E8DC3E606052F84F7"/>
-    <w:rsid w:val="00D53095"/>
-  </w:style>
-  <w:style w:type="character" w:styleId="SubtleReference">
-    <w:name w:val="Subtle Reference"/>
-    <w:basedOn w:val="DefaultParagraphFont"/>
-    <w:uiPriority w:val="2"/>
-    <w:qFormat/>
-    <w:rsid w:val="00D53095"/>
-    <w:rPr>
-      <w:caps/>
-      <w:smallCaps w:val="0"/>
-      <w:color w:val="ED7D31" w:themeColor="accent2"/>
-    </w:rPr>
-  </w:style>
-  <w:style w:type="paragraph" w:customStyle="1" w:styleId="4B41CB03902AF541879EC973F06D497D">
-    <w:name w:val="4B41CB03902AF541879EC973F06D497D"/>
-    <w:rsid w:val="00D53095"/>
-  </w:style>
-  <w:style w:type="paragraph" w:customStyle="1" w:styleId="A790F5B9C2729245A71D77939514F2A1">
-    <w:name w:val="A790F5B9C2729245A71D77939514F2A1"/>
-    <w:rsid w:val="00D53095"/>
-  </w:style>
-  <w:style w:type="character" w:styleId="SubtleEmphasis">
-    <w:name w:val="Subtle Emphasis"/>
-    <w:basedOn w:val="DefaultParagraphFont"/>
-    <w:uiPriority w:val="10"/>
-    <w:qFormat/>
-    <w:rsid w:val="00D53095"/>
-    <w:rPr>
-      <w:i/>
-      <w:iCs/>
-      <w:color w:val="auto"/>
-    </w:rPr>
-  </w:style>
-  <w:style w:type="paragraph" w:customStyle="1" w:styleId="078132E1CCA2E84DB22FC3F7A6F8A92D">
-    <w:name w:val="078132E1CCA2E84DB22FC3F7A6F8A92D"/>
-    <w:rsid w:val="00D53095"/>
-  </w:style>
-  <w:style w:type="paragraph" w:customStyle="1" w:styleId="CFC48511D934B847A8173A6E45EC35C9">
-    <w:name w:val="CFC48511D934B847A8173A6E45EC35C9"/>
-    <w:rsid w:val="00D53095"/>
-  </w:style>
-  <w:style w:type="paragraph" w:customStyle="1" w:styleId="AE8D2B03C7167D4EA866DEAF8ED22938">
-    <w:name w:val="AE8D2B03C7167D4EA866DEAF8ED22938"/>
-    <w:rsid w:val="00D53095"/>
-  </w:style>
-  <w:style w:type="paragraph" w:customStyle="1" w:styleId="BF1F2A74647EFD43A22456DB2A8BD582">
-    <w:name w:val="BF1F2A74647EFD43A22456DB2A8BD582"/>
-    <w:rsid w:val="00D53095"/>
-  </w:style>
-  <w:style w:type="paragraph" w:customStyle="1" w:styleId="4ADE124AB0B134428A8D674F6351DB6F">
-    <w:name w:val="4ADE124AB0B134428A8D674F6351DB6F"/>
-    <w:rsid w:val="00D53095"/>
-  </w:style>
-  <w:style w:type="paragraph" w:customStyle="1" w:styleId="ADE99F114C85F048B3498F6230F0E178">
-    <w:name w:val="ADE99F114C85F048B3498F6230F0E178"/>
-    <w:rsid w:val="00D53095"/>
-  </w:style>
-  <w:style w:type="paragraph" w:customStyle="1" w:styleId="71A9725B4504F94E9DC6EB22A0BEBC98">
-    <w:name w:val="71A9725B4504F94E9DC6EB22A0BEBC98"/>
-    <w:rsid w:val="00D53095"/>
-  </w:style>
-  <w:style w:type="paragraph" w:customStyle="1" w:styleId="E18FE030DD435940BCD1C4D5B6ABF218">
-    <w:name w:val="E18FE030DD435940BCD1C4D5B6ABF218"/>
-    <w:rsid w:val="00D53095"/>
-  </w:style>
-  <w:style w:type="paragraph" w:customStyle="1" w:styleId="E7E9A3CD7544E94E83C24FC10F4A5559">
-    <w:name w:val="E7E9A3CD7544E94E83C24FC10F4A5559"/>
-    <w:rsid w:val="00D53095"/>
-  </w:style>
-  <w:style w:type="paragraph" w:customStyle="1" w:styleId="1BE4AC545B97B547895768947C8BC080">
-    <w:name w:val="1BE4AC545B97B547895768947C8BC080"/>
-    <w:rsid w:val="00D53095"/>
-  </w:style>
-  <w:style w:type="paragraph" w:customStyle="1" w:styleId="6EDB1A983286CF4EB8A1AED0434158B4">
-    <w:name w:val="6EDB1A983286CF4EB8A1AED0434158B4"/>
-    <w:rsid w:val="00D53095"/>
-  </w:style>
-  <w:style w:type="paragraph" w:customStyle="1" w:styleId="DAA9092E0027FC4ABBC5C3B4F14FC018">
-    <w:name w:val="DAA9092E0027FC4ABBC5C3B4F14FC018"/>
-    <w:rsid w:val="00D53095"/>
-  </w:style>
-  <w:style w:type="paragraph" w:customStyle="1" w:styleId="84F0CFCDCC6D1941A933DF35D48E78BD">
-    <w:name w:val="84F0CFCDCC6D1941A933DF35D48E78BD"/>
-    <w:rsid w:val="00D53095"/>
-  </w:style>
-  <w:style w:type="paragraph" w:customStyle="1" w:styleId="A88AC9555F9D1E48801D5C11BE95F0B3">
-    <w:name w:val="A88AC9555F9D1E48801D5C11BE95F0B3"/>
-    <w:rsid w:val="00D53095"/>
-  </w:style>
-  <w:style w:type="paragraph" w:customStyle="1" w:styleId="ECDB3FD6BC5FE24690D6B858927BD59E">
-    <w:name w:val="ECDB3FD6BC5FE24690D6B858927BD59E"/>
-    <w:rsid w:val="00D53095"/>
-  </w:style>
-  <w:style w:type="paragraph" w:customStyle="1" w:styleId="E499C8A081631D478C5558AF02E70E51">
-    <w:name w:val="E499C8A081631D478C5558AF02E70E51"/>
-    <w:rsid w:val="00D53095"/>
-  </w:style>
-  <w:style w:type="paragraph" w:customStyle="1" w:styleId="CAF204E4CEC8BA44AAEC9B217B79637A">
-    <w:name w:val="CAF204E4CEC8BA44AAEC9B217B79637A"/>
-    <w:rsid w:val="00D53095"/>
-  </w:style>
-  <w:style w:type="paragraph" w:customStyle="1" w:styleId="9F5B156F60258946B9F4E138F09F3A74">
-    <w:name w:val="9F5B156F60258946B9F4E138F09F3A74"/>
-    <w:rsid w:val="00D53095"/>
-  </w:style>
-  <w:style w:type="paragraph" w:customStyle="1" w:styleId="62FCDFF9F3B37F4C81DA0AD7D1B0BE2D">
-    <w:name w:val="62FCDFF9F3B37F4C81DA0AD7D1B0BE2D"/>
-    <w:rsid w:val="00D53095"/>
-  </w:style>
-  <w:style w:type="paragraph" w:customStyle="1" w:styleId="E1EE7EA84469EF4C9B99B57E60258B06">
-    <w:name w:val="E1EE7EA84469EF4C9B99B57E60258B06"/>
-    <w:rsid w:val="00D53095"/>
-  </w:style>
-  <w:style w:type="paragraph" w:customStyle="1" w:styleId="40397356AEB12C488DE79D035D541F87">
-    <w:name w:val="40397356AEB12C488DE79D035D541F87"/>
-    <w:rsid w:val="00D53095"/>
-  </w:style>
-  <w:style w:type="paragraph" w:customStyle="1" w:styleId="168EB106B5AA4246B918A4335B88E4FE">
-    <w:name w:val="168EB106B5AA4246B918A4335B88E4FE"/>
-    <w:rsid w:val="00D53095"/>
-  </w:style>
-  <w:style w:type="paragraph" w:customStyle="1" w:styleId="A0822317D0A3DE4BA1AD39A1714CCF41">
-    <w:name w:val="A0822317D0A3DE4BA1AD39A1714CCF41"/>
-    <w:rsid w:val="00D53095"/>
-  </w:style>
-  <w:style w:type="paragraph" w:customStyle="1" w:styleId="17A41620196AD64F985BF6C911454906">
-    <w:name w:val="17A41620196AD64F985BF6C911454906"/>
-    <w:rsid w:val="00D53095"/>
-  </w:style>
-  <w:style w:type="paragraph" w:customStyle="1" w:styleId="6F9E3BC535ADA14F80EEB170EAB6EE5A">
-    <w:name w:val="6F9E3BC535ADA14F80EEB170EAB6EE5A"/>
-    <w:rsid w:val="00D53095"/>
-  </w:style>
-  <w:style w:type="paragraph" w:customStyle="1" w:styleId="CE29EE0A3837A048ABA09508FE146285">
-    <w:name w:val="CE29EE0A3837A048ABA09508FE146285"/>
-    <w:rsid w:val="00D53095"/>
-  </w:style>
-  <w:style w:type="paragraph" w:customStyle="1" w:styleId="39A6550B7E81E34B9CA685AF62388257">
-    <w:name w:val="39A6550B7E81E34B9CA685AF62388257"/>
-    <w:rsid w:val="00D53095"/>
-  </w:style>
-  <w:style w:type="paragraph" w:customStyle="1" w:styleId="82AD5E2732F7A84AAFD535D679C4969E">
-    <w:name w:val="82AD5E2732F7A84AAFD535D679C4969E"/>
-    <w:rsid w:val="00D53095"/>
-  </w:style>
-  <w:style w:type="paragraph" w:customStyle="1" w:styleId="694818277CCA7F4FB6F21EC5D6080453">
-    <w:name w:val="694818277CCA7F4FB6F21EC5D6080453"/>
-    <w:rsid w:val="00D53095"/>
-  </w:style>
-  <w:style w:type="paragraph" w:customStyle="1" w:styleId="8981D1FB4B652742B535C081A89D5AAB">
-    <w:name w:val="8981D1FB4B652742B535C081A89D5AAB"/>
-    <w:rsid w:val="00D53095"/>
-  </w:style>
-  <w:style w:type="paragraph" w:customStyle="1" w:styleId="5F3368361B9B9B4391C73004057F8A16">
-    <w:name w:val="5F3368361B9B9B4391C73004057F8A16"/>
-    <w:rsid w:val="00D53095"/>
-  </w:style>
-  <w:style w:type="paragraph" w:customStyle="1" w:styleId="70F5CCE11FCDA5469D7EA816B5EFDC48">
-    <w:name w:val="70F5CCE11FCDA5469D7EA816B5EFDC48"/>
-    <w:rsid w:val="00D53095"/>
-  </w:style>
-  <w:style w:type="paragraph" w:customStyle="1" w:styleId="3F1E24DB12D3E748ACB39DCB27B4A7FA">
-    <w:name w:val="3F1E24DB12D3E748ACB39DCB27B4A7FA"/>
-    <w:rsid w:val="00D53095"/>
-  </w:style>
-  <w:style w:type="paragraph" w:customStyle="1" w:styleId="6029BCA90454AA48879F931C077584AC">
-    <w:name w:val="6029BCA90454AA48879F931C077584AC"/>
-    <w:rsid w:val="00D53095"/>
-  </w:style>
-  <w:style w:type="paragraph" w:customStyle="1" w:styleId="72AAF3490F84E94584E1B41AFE5EF48A">
-    <w:name w:val="72AAF3490F84E94584E1B41AFE5EF48A"/>
-    <w:rsid w:val="00D53095"/>
-  </w:style>
-  <w:style w:type="paragraph" w:customStyle="1" w:styleId="A7BADFBE7E98E341B5EF4EDC84DB235E">
-    <w:name w:val="A7BADFBE7E98E341B5EF4EDC84DB235E"/>
-    <w:rsid w:val="00D53095"/>
-  </w:style>
-  <w:style w:type="paragraph" w:customStyle="1" w:styleId="8B3DCEE1E8E8ED4E846A32606D4903C4">
-    <w:name w:val="8B3DCEE1E8E8ED4E846A32606D4903C4"/>
-    <w:rsid w:val="00D53095"/>
-  </w:style>
-  <w:style w:type="paragraph" w:customStyle="1" w:styleId="0EB32176261DFC4688CCB0369FD51349">
-    <w:name w:val="0EB32176261DFC4688CCB0369FD51349"/>
-    <w:rsid w:val="00D53095"/>
-  </w:style>
-  <w:style w:type="paragraph" w:customStyle="1" w:styleId="FAE1EA81C85C8B48841D06E6C2ADB7B5">
-    <w:name w:val="FAE1EA81C85C8B48841D06E6C2ADB7B5"/>
-    <w:rsid w:val="00D53095"/>
-  </w:style>
-  <w:style w:type="paragraph" w:customStyle="1" w:styleId="D6BF3A0B3149E4428268DE1C47A8CE09">
-    <w:name w:val="D6BF3A0B3149E4428268DE1C47A8CE09"/>
-    <w:rsid w:val="00D53095"/>
-  </w:style>
-  <w:style w:type="paragraph" w:customStyle="1" w:styleId="B73E04117EADAC46AB1ABC0CDDFD04EB">
-    <w:name w:val="B73E04117EADAC46AB1ABC0CDDFD04EB"/>
-    <w:rsid w:val="00D53095"/>
-  </w:style>
-  <w:style w:type="paragraph" w:customStyle="1" w:styleId="743789A02D162B46AF579DBCAE542A6D">
-    <w:name w:val="743789A02D162B46AF579DBCAE542A6D"/>
-    <w:rsid w:val="00D53095"/>
-  </w:style>
-  <w:style w:type="paragraph" w:customStyle="1" w:styleId="8A4F862074C3C64F9887BC1820065E83">
-    <w:name w:val="8A4F862074C3C64F9887BC1820065E83"/>
-    <w:rsid w:val="00D53095"/>
-  </w:style>
-  <w:style w:type="paragraph" w:customStyle="1" w:styleId="BFC3358B3ABA6140A03C2B49DDA054B6">
-    <w:name w:val="BFC3358B3ABA6140A03C2B49DDA054B6"/>
-    <w:rsid w:val="00D53095"/>
-  </w:style>
-  <w:style w:type="paragraph" w:customStyle="1" w:styleId="CDA6E0202C9EF249A7EFA0971E806660">
-    <w:name w:val="CDA6E0202C9EF249A7EFA0971E806660"/>
-    <w:rsid w:val="00D53095"/>
-  </w:style>
-  <w:style w:type="paragraph" w:customStyle="1" w:styleId="C772CE3FE6CED844A0922D7AC1FDE0EF">
-    <w:name w:val="C772CE3FE6CED844A0922D7AC1FDE0EF"/>
-    <w:rsid w:val="00D53095"/>
-  </w:style>
-  <w:style w:type="paragraph" w:customStyle="1" w:styleId="B0104E371950D7409C8D9ED8A6F84681">
-    <w:name w:val="B0104E371950D7409C8D9ED8A6F84681"/>
-    <w:rsid w:val="00D53095"/>
-  </w:style>
-  <w:style w:type="paragraph" w:customStyle="1" w:styleId="F88D2BBC411322468558179F02C5B9B2">
-    <w:name w:val="F88D2BBC411322468558179F02C5B9B2"/>
-    <w:rsid w:val="00D53095"/>
-  </w:style>
-  <w:style w:type="paragraph" w:customStyle="1" w:styleId="CBBE6B4AA7CABF43ACF81707F5A3A371">
-    <w:name w:val="CBBE6B4AA7CABF43ACF81707F5A3A371"/>
-    <w:rsid w:val="00D53095"/>
-  </w:style>
-  <w:style w:type="paragraph" w:customStyle="1" w:styleId="3DEFC901BDC7674CA88CA31BA05CE6D3">
-    <w:name w:val="3DEFC901BDC7674CA88CA31BA05CE6D3"/>
-    <w:rsid w:val="00D53095"/>
-  </w:style>
-  <w:style w:type="paragraph" w:customStyle="1" w:styleId="C0B643FDF9AA2B488FFB8315972A360C">
-    <w:name w:val="C0B643FDF9AA2B488FFB8315972A360C"/>
-    <w:rsid w:val="00D53095"/>
-  </w:style>
-  <w:style w:type="paragraph" w:customStyle="1" w:styleId="541FFAF85302AB4A8832CFD743311D3A">
-    <w:name w:val="541FFAF85302AB4A8832CFD743311D3A"/>
-    <w:rsid w:val="00D53095"/>
-  </w:style>
-  <w:style w:type="paragraph" w:customStyle="1" w:styleId="5DB037170F4BC44791FFA23F0338500F">
-    <w:name w:val="5DB037170F4BC44791FFA23F0338500F"/>
-    <w:rsid w:val="00D53095"/>
-  </w:style>
-  <w:style w:type="paragraph" w:customStyle="1" w:styleId="5CF9EB668A37B04EBF930E90A38A543A">
-    <w:name w:val="5CF9EB668A37B04EBF930E90A38A543A"/>
-    <w:rsid w:val="00D53095"/>
-  </w:style>
-  <w:style w:type="paragraph" w:customStyle="1" w:styleId="1B5CCA128C4413409F5689C2379C7E22">
-    <w:name w:val="1B5CCA128C4413409F5689C2379C7E22"/>
-    <w:rsid w:val="00D53095"/>
-  </w:style>
-  <w:style w:type="paragraph" w:customStyle="1" w:styleId="54994C0B0ED07D4BAF70F1E1BF1A1487">
-    <w:name w:val="54994C0B0ED07D4BAF70F1E1BF1A1487"/>
-    <w:rsid w:val="00D53095"/>
-  </w:style>
-  <w:style w:type="paragraph" w:customStyle="1" w:styleId="E0BF74B7C456224FA24EDBB4F3CE5C34">
-    <w:name w:val="E0BF74B7C456224FA24EDBB4F3CE5C34"/>
-    <w:rsid w:val="00D53095"/>
-  </w:style>
-  <w:style w:type="paragraph" w:customStyle="1" w:styleId="03075925B3CBC04B8DE0236D61716624">
-    <w:name w:val="03075925B3CBC04B8DE0236D61716624"/>
-    <w:rsid w:val="00D53095"/>
-  </w:style>
-  <w:style w:type="paragraph" w:customStyle="1" w:styleId="89A2EE469E08B341B410418D8A101DB7">
-    <w:name w:val="89A2EE469E08B341B410418D8A101DB7"/>
-    <w:rsid w:val="00D53095"/>
-  </w:style>
-  <w:style w:type="paragraph" w:customStyle="1" w:styleId="66343F9B4052874288358725560C926C">
-    <w:name w:val="66343F9B4052874288358725560C926C"/>
-    <w:rsid w:val="00D53095"/>
-  </w:style>
-  <w:style w:type="paragraph" w:customStyle="1" w:styleId="D3AEBEE315CE1B46A4716D657F07D8FF">
-    <w:name w:val="D3AEBEE315CE1B46A4716D657F07D8FF"/>
-    <w:rsid w:val="00D53095"/>
-  </w:style>
-  <w:style w:type="paragraph" w:customStyle="1" w:styleId="A228B11FC5B9BB46AAA80B152BF6371D">
-    <w:name w:val="A228B11FC5B9BB46AAA80B152BF6371D"/>
-    <w:rsid w:val="00D53095"/>
-  </w:style>
-  <w:style w:type="paragraph" w:customStyle="1" w:styleId="6A8C86183B2FFF4382FB2CC89AB840DC">
-    <w:name w:val="6A8C86183B2FFF4382FB2CC89AB840DC"/>
-    <w:rsid w:val="00D53095"/>
-  </w:style>
-  <w:style w:type="paragraph" w:customStyle="1" w:styleId="E8659AF75D90204DA737DF01EE7E933D">
-    <w:name w:val="E8659AF75D90204DA737DF01EE7E933D"/>
-    <w:rsid w:val="00D53095"/>
-  </w:style>
-  <w:style w:type="paragraph" w:customStyle="1" w:styleId="C9B85B73760D8B4791F6F2D37F151020">
-    <w:name w:val="C9B85B73760D8B4791F6F2D37F151020"/>
-    <w:rsid w:val="00D53095"/>
-  </w:style>
-  <w:style w:type="paragraph" w:customStyle="1" w:styleId="469B47CAA5F581479AF3DD4BCF9FEDE4">
-    <w:name w:val="469B47CAA5F581479AF3DD4BCF9FEDE4"/>
-    <w:rsid w:val="00D53095"/>
-  </w:style>
-  <w:style w:type="paragraph" w:customStyle="1" w:styleId="B7B0B09AFCF4854A89A6B381372BDBEE">
-    <w:name w:val="B7B0B09AFCF4854A89A6B381372BDBEE"/>
-    <w:rsid w:val="00D53095"/>
-  </w:style>
-  <w:style w:type="paragraph" w:customStyle="1" w:styleId="7A20056B35CCE941B4E832BF0632EAAE">
-    <w:name w:val="7A20056B35CCE941B4E832BF0632EAAE"/>
-    <w:rsid w:val="00D53095"/>
-  </w:style>
-  <w:style w:type="paragraph" w:customStyle="1" w:styleId="56ECBBB909891741AB637B9AA36F62D0">
-    <w:name w:val="56ECBBB909891741AB637B9AA36F62D0"/>
-    <w:rsid w:val="00D53095"/>
-  </w:style>
-  <w:style w:type="paragraph" w:customStyle="1" w:styleId="C53136FABE1A304FBEF7B3ECC6A96BF0">
-    <w:name w:val="C53136FABE1A304FBEF7B3ECC6A96BF0"/>
-    <w:rsid w:val="00D53095"/>
-  </w:style>
-  <w:style w:type="paragraph" w:customStyle="1" w:styleId="4E83B9F66BEFB540B8595CDA5C1EE81F">
-    <w:name w:val="4E83B9F66BEFB540B8595CDA5C1EE81F"/>
-    <w:rsid w:val="00D53095"/>
-  </w:style>
-</w:styles>
-</file>
-
-<file path=word/glossary/webSettings.xml><?xml version="1.0" encoding="utf-8"?>
-<w:webSettings xmlns:mc="http://schemas.openxmlformats.org/markup-compatibility/2006" xmlns:r="http://schemas.openxmlformats.org/officeDocument/2006/relationships" xmlns:w="http://schemas.openxmlformats.org/wordprocessingml/2006/main" xmlns:w14="http://schemas.microsoft.com/office/word/2010/wordml" xmlns:w15="http://schemas.microsoft.com/office/word/2012/wordml" xmlns:w16cid="http://schemas.microsoft.com/office/word/2016/wordml/cid" xmlns:w16se="http://schemas.microsoft.com/office/word/2015/wordml/symex" mc:Ignorable="w14 w15 w16se w16cid">
-  <w:optimizeForBrowser/>
-  <w:allowPNG/>
-</w:webSettings>
-</file>
-
 <file path=word/theme/theme1.xml><?xml version="1.0" encoding="utf-8"?>
 <a:theme xmlns:a="http://schemas.openxmlformats.org/drawingml/2006/main" name="Office Theme">
   <a:themeElements>
@@ -52575,7 +51877,7 @@
 </file>
 
 <file path=customXml/itemProps1.xml><?xml version="1.0" encoding="utf-8"?>
-<ds:datastoreItem xmlns:ds="http://schemas.openxmlformats.org/officeDocument/2006/customXml" ds:itemID="{39467F9C-EC6D-B24C-8F39-C2C09FB006A5}">
+<ds:datastoreItem xmlns:ds="http://schemas.openxmlformats.org/officeDocument/2006/customXml" ds:itemID="{E524147F-4E0B-4C42-BAC9-814FCCD7C99D}">
   <ds:schemaRefs>
     <ds:schemaRef ds:uri="http://schemas.openxmlformats.org/officeDocument/2006/bibliography"/>
     <ds:schemaRef ds:uri="urn:schemas-microsoft-com:xslt"/>

</xml_diff>